<commit_message>
Term Project Document 0.6
</commit_message>
<xml_diff>
--- a/Giles_Vernon_TermProject.docx
+++ b/Giles_Vernon_TermProject.docx
@@ -6487,6 +6487,2128 @@
     <w:tbl>
       <w:tblPr>
         <w:tblStyle w:val="TableGrid"/>
+        <w:tblW w:w="9648" w:type="dxa"/>
+        <w:tblInd w:w="108" w:type="dxa"/>
+        <w:tblLayout w:type="fixed"/>
+        <w:tblLook w:val="04A0"/>
+      </w:tblPr>
+      <w:tblGrid>
+        <w:gridCol w:w="399"/>
+        <w:gridCol w:w="1761"/>
+        <w:gridCol w:w="810"/>
+        <w:gridCol w:w="1152"/>
+        <w:gridCol w:w="1008"/>
+        <w:gridCol w:w="4518"/>
+      </w:tblGrid>
+      <w:tr>
+        <w:trPr>
+          <w:trHeight w:val="315"/>
+        </w:trPr>
+        <w:tc>
+          <w:tcPr>
+            <w:tcW w:w="399" w:type="dxa"/>
+            <w:hideMark/>
+          </w:tcPr>
+          <w:p>
+            <w:pPr>
+              <w:pStyle w:val="NoSpacing"/>
+              <w:rPr>
+                <w:sz w:val="18"/>
+                <w:szCs w:val="18"/>
+              </w:rPr>
+            </w:pPr>
+            <w:r>
+              <w:rPr>
+                <w:sz w:val="18"/>
+                <w:szCs w:val="18"/>
+              </w:rPr>
+              <w:t> </w:t>
+            </w:r>
+          </w:p>
+        </w:tc>
+        <w:tc>
+          <w:tcPr>
+            <w:tcW w:w="1761" w:type="dxa"/>
+            <w:hideMark/>
+          </w:tcPr>
+          <w:p>
+            <w:pPr>
+              <w:pStyle w:val="NoSpacing"/>
+              <w:rPr>
+                <w:sz w:val="18"/>
+                <w:szCs w:val="18"/>
+              </w:rPr>
+            </w:pPr>
+            <w:r>
+              <w:rPr>
+                <w:sz w:val="18"/>
+                <w:szCs w:val="18"/>
+              </w:rPr>
+              <w:t>Configuration Item</w:t>
+            </w:r>
+          </w:p>
+        </w:tc>
+        <w:tc>
+          <w:tcPr>
+            <w:tcW w:w="810" w:type="dxa"/>
+            <w:hideMark/>
+          </w:tcPr>
+          <w:p>
+            <w:pPr>
+              <w:pStyle w:val="NoSpacing"/>
+              <w:rPr>
+                <w:sz w:val="18"/>
+                <w:szCs w:val="18"/>
+              </w:rPr>
+            </w:pPr>
+            <w:r>
+              <w:rPr>
+                <w:sz w:val="18"/>
+                <w:szCs w:val="18"/>
+              </w:rPr>
+              <w:t>Version</w:t>
+            </w:r>
+          </w:p>
+        </w:tc>
+        <w:tc>
+          <w:tcPr>
+            <w:tcW w:w="1152" w:type="dxa"/>
+            <w:hideMark/>
+          </w:tcPr>
+          <w:p>
+            <w:pPr>
+              <w:pStyle w:val="NoSpacing"/>
+              <w:rPr>
+                <w:sz w:val="18"/>
+                <w:szCs w:val="18"/>
+              </w:rPr>
+            </w:pPr>
+            <w:r>
+              <w:rPr>
+                <w:sz w:val="18"/>
+                <w:szCs w:val="18"/>
+              </w:rPr>
+              <w:t>Date</w:t>
+            </w:r>
+          </w:p>
+        </w:tc>
+        <w:tc>
+          <w:tcPr>
+            <w:tcW w:w="1008" w:type="dxa"/>
+            <w:hideMark/>
+          </w:tcPr>
+          <w:p>
+            <w:pPr>
+              <w:pStyle w:val="NoSpacing"/>
+              <w:rPr>
+                <w:sz w:val="18"/>
+                <w:szCs w:val="18"/>
+              </w:rPr>
+            </w:pPr>
+            <w:r>
+              <w:rPr>
+                <w:sz w:val="18"/>
+                <w:szCs w:val="18"/>
+              </w:rPr>
+              <w:t>Owner</w:t>
+            </w:r>
+          </w:p>
+        </w:tc>
+        <w:tc>
+          <w:tcPr>
+            <w:tcW w:w="4518" w:type="dxa"/>
+            <w:hideMark/>
+          </w:tcPr>
+          <w:p>
+            <w:pPr>
+              <w:pStyle w:val="NoSpacing"/>
+              <w:rPr>
+                <w:sz w:val="18"/>
+                <w:szCs w:val="18"/>
+              </w:rPr>
+            </w:pPr>
+            <w:r>
+              <w:rPr>
+                <w:sz w:val="18"/>
+                <w:szCs w:val="18"/>
+              </w:rPr>
+              <w:t>Repository</w:t>
+            </w:r>
+          </w:p>
+        </w:tc>
+      </w:tr>
+      <w:tr>
+        <w:trPr>
+          <w:trHeight w:val="431"/>
+        </w:trPr>
+        <w:tc>
+          <w:tcPr>
+            <w:tcW w:w="399" w:type="dxa"/>
+            <w:hideMark/>
+          </w:tcPr>
+          <w:p>
+            <w:pPr>
+              <w:pStyle w:val="NoSpacing"/>
+              <w:rPr>
+                <w:sz w:val="18"/>
+                <w:szCs w:val="18"/>
+              </w:rPr>
+            </w:pPr>
+            <w:r>
+              <w:rPr>
+                <w:sz w:val="18"/>
+                <w:szCs w:val="18"/>
+              </w:rPr>
+              <w:t>1</w:t>
+            </w:r>
+          </w:p>
+        </w:tc>
+        <w:tc>
+          <w:tcPr>
+            <w:tcW w:w="1761" w:type="dxa"/>
+            <w:hideMark/>
+          </w:tcPr>
+          <w:p>
+            <w:pPr>
+              <w:pStyle w:val="NoSpacing"/>
+              <w:rPr>
+                <w:sz w:val="18"/>
+                <w:szCs w:val="18"/>
+              </w:rPr>
+            </w:pPr>
+            <w:r>
+              <w:rPr>
+                <w:sz w:val="18"/>
+                <w:szCs w:val="18"/>
+              </w:rPr>
+              <w:t>System Users</w:t>
+            </w:r>
+          </w:p>
+        </w:tc>
+        <w:tc>
+          <w:tcPr>
+            <w:tcW w:w="810" w:type="dxa"/>
+            <w:hideMark/>
+          </w:tcPr>
+          <w:p>
+            <w:pPr>
+              <w:pStyle w:val="NoSpacing"/>
+              <w:rPr>
+                <w:sz w:val="18"/>
+                <w:szCs w:val="18"/>
+              </w:rPr>
+            </w:pPr>
+            <w:r>
+              <w:rPr>
+                <w:sz w:val="18"/>
+                <w:szCs w:val="18"/>
+              </w:rPr>
+              <w:t>1.0</w:t>
+            </w:r>
+          </w:p>
+        </w:tc>
+        <w:tc>
+          <w:tcPr>
+            <w:tcW w:w="1152" w:type="dxa"/>
+            <w:hideMark/>
+          </w:tcPr>
+          <w:p>
+            <w:pPr>
+              <w:pStyle w:val="NoSpacing"/>
+              <w:rPr>
+                <w:sz w:val="18"/>
+                <w:szCs w:val="18"/>
+              </w:rPr>
+            </w:pPr>
+            <w:r>
+              <w:rPr>
+                <w:sz w:val="18"/>
+                <w:szCs w:val="18"/>
+              </w:rPr>
+              <w:t>10/13/2014</w:t>
+            </w:r>
+          </w:p>
+        </w:tc>
+        <w:tc>
+          <w:tcPr>
+            <w:tcW w:w="1008" w:type="dxa"/>
+            <w:hideMark/>
+          </w:tcPr>
+          <w:p>
+            <w:pPr>
+              <w:pStyle w:val="NoSpacing"/>
+              <w:rPr>
+                <w:sz w:val="18"/>
+                <w:szCs w:val="18"/>
+              </w:rPr>
+            </w:pPr>
+            <w:r>
+              <w:rPr>
+                <w:sz w:val="18"/>
+                <w:szCs w:val="18"/>
+              </w:rPr>
+              <w:t>Vernon G.</w:t>
+            </w:r>
+          </w:p>
+        </w:tc>
+        <w:tc>
+          <w:tcPr>
+            <w:tcW w:w="4518" w:type="dxa"/>
+            <w:hideMark/>
+          </w:tcPr>
+          <w:p>
+            <w:pPr>
+              <w:pStyle w:val="NoSpacing"/>
+              <w:rPr>
+                <w:sz w:val="18"/>
+                <w:szCs w:val="18"/>
+                <w:u w:val="single"/>
+              </w:rPr>
+            </w:pPr>
+            <w:hyperlink r:id="rId7" w:history="1">
+              <w:r>
+                <w:rPr>
+                  <w:rStyle w:val="Hyperlink"/>
+                  <w:sz w:val="18"/>
+                  <w:szCs w:val="18"/>
+                </w:rPr>
+                <w:t>https://github.com/sungori/SoftBugOff/blob/master/SystemUsers.xlsx</w:t>
+              </w:r>
+            </w:hyperlink>
+          </w:p>
+        </w:tc>
+      </w:tr>
+      <w:tr>
+        <w:trPr>
+          <w:trHeight w:val="161"/>
+        </w:trPr>
+        <w:tc>
+          <w:tcPr>
+            <w:tcW w:w="399" w:type="dxa"/>
+            <w:hideMark/>
+          </w:tcPr>
+          <w:p>
+            <w:pPr>
+              <w:pStyle w:val="NoSpacing"/>
+              <w:rPr>
+                <w:sz w:val="18"/>
+                <w:szCs w:val="18"/>
+              </w:rPr>
+            </w:pPr>
+            <w:r>
+              <w:rPr>
+                <w:sz w:val="18"/>
+                <w:szCs w:val="18"/>
+              </w:rPr>
+              <w:t>2</w:t>
+            </w:r>
+          </w:p>
+        </w:tc>
+        <w:tc>
+          <w:tcPr>
+            <w:tcW w:w="1761" w:type="dxa"/>
+            <w:hideMark/>
+          </w:tcPr>
+          <w:p>
+            <w:pPr>
+              <w:pStyle w:val="NoSpacing"/>
+              <w:rPr>
+                <w:sz w:val="18"/>
+                <w:szCs w:val="18"/>
+              </w:rPr>
+            </w:pPr>
+            <w:r>
+              <w:rPr>
+                <w:sz w:val="18"/>
+                <w:szCs w:val="18"/>
+              </w:rPr>
+              <w:t>User Roles</w:t>
+            </w:r>
+          </w:p>
+        </w:tc>
+        <w:tc>
+          <w:tcPr>
+            <w:tcW w:w="810" w:type="dxa"/>
+            <w:hideMark/>
+          </w:tcPr>
+          <w:p>
+            <w:pPr>
+              <w:pStyle w:val="NoSpacing"/>
+              <w:rPr>
+                <w:sz w:val="18"/>
+                <w:szCs w:val="18"/>
+              </w:rPr>
+            </w:pPr>
+            <w:r>
+              <w:rPr>
+                <w:sz w:val="18"/>
+                <w:szCs w:val="18"/>
+              </w:rPr>
+              <w:t>1.0</w:t>
+            </w:r>
+          </w:p>
+        </w:tc>
+        <w:tc>
+          <w:tcPr>
+            <w:tcW w:w="1152" w:type="dxa"/>
+            <w:hideMark/>
+          </w:tcPr>
+          <w:p>
+            <w:pPr>
+              <w:pStyle w:val="NoSpacing"/>
+              <w:rPr>
+                <w:sz w:val="18"/>
+                <w:szCs w:val="18"/>
+              </w:rPr>
+            </w:pPr>
+            <w:r>
+              <w:rPr>
+                <w:sz w:val="18"/>
+                <w:szCs w:val="18"/>
+              </w:rPr>
+              <w:t>10/13/2014</w:t>
+            </w:r>
+          </w:p>
+        </w:tc>
+        <w:tc>
+          <w:tcPr>
+            <w:tcW w:w="1008" w:type="dxa"/>
+            <w:hideMark/>
+          </w:tcPr>
+          <w:p>
+            <w:pPr>
+              <w:pStyle w:val="NoSpacing"/>
+              <w:rPr>
+                <w:sz w:val="18"/>
+                <w:szCs w:val="18"/>
+              </w:rPr>
+            </w:pPr>
+            <w:r>
+              <w:rPr>
+                <w:sz w:val="18"/>
+                <w:szCs w:val="18"/>
+              </w:rPr>
+              <w:t>Vernon G.</w:t>
+            </w:r>
+          </w:p>
+        </w:tc>
+        <w:tc>
+          <w:tcPr>
+            <w:tcW w:w="4518" w:type="dxa"/>
+            <w:hideMark/>
+          </w:tcPr>
+          <w:p>
+            <w:pPr>
+              <w:pStyle w:val="NoSpacing"/>
+              <w:rPr>
+                <w:sz w:val="18"/>
+                <w:szCs w:val="18"/>
+                <w:u w:val="single"/>
+              </w:rPr>
+            </w:pPr>
+            <w:hyperlink r:id="rId8" w:history="1">
+              <w:r>
+                <w:rPr>
+                  <w:rStyle w:val="Hyperlink"/>
+                  <w:sz w:val="18"/>
+                  <w:szCs w:val="18"/>
+                </w:rPr>
+                <w:t>https://github.com/sungori/SoftBugOff/blob/master/UserRoles.xlsx</w:t>
+              </w:r>
+            </w:hyperlink>
+          </w:p>
+        </w:tc>
+      </w:tr>
+      <w:tr>
+        <w:trPr>
+          <w:trHeight w:val="60"/>
+        </w:trPr>
+        <w:tc>
+          <w:tcPr>
+            <w:tcW w:w="399" w:type="dxa"/>
+            <w:hideMark/>
+          </w:tcPr>
+          <w:p>
+            <w:pPr>
+              <w:pStyle w:val="NoSpacing"/>
+              <w:rPr>
+                <w:sz w:val="18"/>
+                <w:szCs w:val="18"/>
+              </w:rPr>
+            </w:pPr>
+            <w:r>
+              <w:rPr>
+                <w:sz w:val="18"/>
+                <w:szCs w:val="18"/>
+              </w:rPr>
+              <w:t>3</w:t>
+            </w:r>
+          </w:p>
+        </w:tc>
+        <w:tc>
+          <w:tcPr>
+            <w:tcW w:w="1761" w:type="dxa"/>
+            <w:hideMark/>
+          </w:tcPr>
+          <w:p>
+            <w:pPr>
+              <w:pStyle w:val="NoSpacing"/>
+              <w:rPr>
+                <w:sz w:val="18"/>
+                <w:szCs w:val="18"/>
+              </w:rPr>
+            </w:pPr>
+            <w:r>
+              <w:rPr>
+                <w:sz w:val="18"/>
+                <w:szCs w:val="18"/>
+              </w:rPr>
+              <w:t>Scope and limitation</w:t>
+            </w:r>
+          </w:p>
+        </w:tc>
+        <w:tc>
+          <w:tcPr>
+            <w:tcW w:w="810" w:type="dxa"/>
+            <w:hideMark/>
+          </w:tcPr>
+          <w:p>
+            <w:pPr>
+              <w:pStyle w:val="NoSpacing"/>
+              <w:rPr>
+                <w:sz w:val="18"/>
+                <w:szCs w:val="18"/>
+              </w:rPr>
+            </w:pPr>
+            <w:r>
+              <w:rPr>
+                <w:sz w:val="18"/>
+                <w:szCs w:val="18"/>
+              </w:rPr>
+              <w:t>1.2</w:t>
+            </w:r>
+          </w:p>
+        </w:tc>
+        <w:tc>
+          <w:tcPr>
+            <w:tcW w:w="1152" w:type="dxa"/>
+            <w:hideMark/>
+          </w:tcPr>
+          <w:p>
+            <w:pPr>
+              <w:pStyle w:val="NoSpacing"/>
+              <w:rPr>
+                <w:sz w:val="18"/>
+                <w:szCs w:val="18"/>
+              </w:rPr>
+            </w:pPr>
+            <w:r>
+              <w:rPr>
+                <w:sz w:val="18"/>
+                <w:szCs w:val="18"/>
+              </w:rPr>
+              <w:t>10/15/2014</w:t>
+            </w:r>
+          </w:p>
+        </w:tc>
+        <w:tc>
+          <w:tcPr>
+            <w:tcW w:w="1008" w:type="dxa"/>
+            <w:hideMark/>
+          </w:tcPr>
+          <w:p>
+            <w:pPr>
+              <w:pStyle w:val="NoSpacing"/>
+              <w:rPr>
+                <w:sz w:val="18"/>
+                <w:szCs w:val="18"/>
+              </w:rPr>
+            </w:pPr>
+            <w:r>
+              <w:rPr>
+                <w:sz w:val="18"/>
+                <w:szCs w:val="18"/>
+              </w:rPr>
+              <w:t>Vernon G.</w:t>
+            </w:r>
+          </w:p>
+        </w:tc>
+        <w:tc>
+          <w:tcPr>
+            <w:tcW w:w="4518" w:type="dxa"/>
+            <w:hideMark/>
+          </w:tcPr>
+          <w:p>
+            <w:pPr>
+              <w:pStyle w:val="NoSpacing"/>
+              <w:rPr>
+                <w:sz w:val="18"/>
+                <w:szCs w:val="18"/>
+                <w:u w:val="single"/>
+              </w:rPr>
+            </w:pPr>
+            <w:hyperlink r:id="rId9" w:history="1">
+              <w:r>
+                <w:rPr>
+                  <w:rStyle w:val="Hyperlink"/>
+                  <w:sz w:val="18"/>
+                  <w:szCs w:val="18"/>
+                </w:rPr>
+                <w:t>https://github.com/sungori/SoftBugOff/blob/master/Scope_Limitations.xlsx</w:t>
+              </w:r>
+            </w:hyperlink>
+          </w:p>
+        </w:tc>
+      </w:tr>
+      <w:tr>
+        <w:trPr>
+          <w:trHeight w:val="60"/>
+        </w:trPr>
+        <w:tc>
+          <w:tcPr>
+            <w:tcW w:w="399" w:type="dxa"/>
+            <w:hideMark/>
+          </w:tcPr>
+          <w:p>
+            <w:pPr>
+              <w:pStyle w:val="NoSpacing"/>
+              <w:rPr>
+                <w:sz w:val="18"/>
+                <w:szCs w:val="18"/>
+              </w:rPr>
+            </w:pPr>
+            <w:r>
+              <w:rPr>
+                <w:sz w:val="18"/>
+                <w:szCs w:val="18"/>
+              </w:rPr>
+              <w:t>4</w:t>
+            </w:r>
+          </w:p>
+        </w:tc>
+        <w:tc>
+          <w:tcPr>
+            <w:tcW w:w="1761" w:type="dxa"/>
+            <w:hideMark/>
+          </w:tcPr>
+          <w:p>
+            <w:pPr>
+              <w:pStyle w:val="NoSpacing"/>
+              <w:rPr>
+                <w:sz w:val="18"/>
+                <w:szCs w:val="18"/>
+              </w:rPr>
+            </w:pPr>
+            <w:r>
+              <w:rPr>
+                <w:sz w:val="18"/>
+                <w:szCs w:val="18"/>
+              </w:rPr>
+              <w:t>Requirement list</w:t>
+            </w:r>
+          </w:p>
+        </w:tc>
+        <w:tc>
+          <w:tcPr>
+            <w:tcW w:w="810" w:type="dxa"/>
+            <w:hideMark/>
+          </w:tcPr>
+          <w:p>
+            <w:pPr>
+              <w:pStyle w:val="NoSpacing"/>
+              <w:rPr>
+                <w:sz w:val="18"/>
+                <w:szCs w:val="18"/>
+              </w:rPr>
+            </w:pPr>
+            <w:r>
+              <w:rPr>
+                <w:sz w:val="18"/>
+                <w:szCs w:val="18"/>
+              </w:rPr>
+              <w:t>1.0</w:t>
+            </w:r>
+          </w:p>
+        </w:tc>
+        <w:tc>
+          <w:tcPr>
+            <w:tcW w:w="1152" w:type="dxa"/>
+            <w:hideMark/>
+          </w:tcPr>
+          <w:p>
+            <w:pPr>
+              <w:pStyle w:val="NoSpacing"/>
+              <w:rPr>
+                <w:sz w:val="18"/>
+                <w:szCs w:val="18"/>
+              </w:rPr>
+            </w:pPr>
+            <w:r>
+              <w:rPr>
+                <w:sz w:val="18"/>
+                <w:szCs w:val="18"/>
+              </w:rPr>
+              <w:t>10/16/2014</w:t>
+            </w:r>
+          </w:p>
+        </w:tc>
+        <w:tc>
+          <w:tcPr>
+            <w:tcW w:w="1008" w:type="dxa"/>
+            <w:hideMark/>
+          </w:tcPr>
+          <w:p>
+            <w:pPr>
+              <w:pStyle w:val="NoSpacing"/>
+              <w:rPr>
+                <w:sz w:val="18"/>
+                <w:szCs w:val="18"/>
+              </w:rPr>
+            </w:pPr>
+            <w:r>
+              <w:rPr>
+                <w:sz w:val="18"/>
+                <w:szCs w:val="18"/>
+              </w:rPr>
+              <w:t>Vernon G.</w:t>
+            </w:r>
+          </w:p>
+        </w:tc>
+        <w:tc>
+          <w:tcPr>
+            <w:tcW w:w="4518" w:type="dxa"/>
+            <w:hideMark/>
+          </w:tcPr>
+          <w:p>
+            <w:pPr>
+              <w:pStyle w:val="NoSpacing"/>
+              <w:rPr>
+                <w:sz w:val="18"/>
+                <w:szCs w:val="18"/>
+                <w:u w:val="single"/>
+              </w:rPr>
+            </w:pPr>
+            <w:hyperlink r:id="rId10" w:history="1">
+              <w:r>
+                <w:rPr>
+                  <w:rStyle w:val="Hyperlink"/>
+                  <w:sz w:val="18"/>
+                  <w:szCs w:val="18"/>
+                </w:rPr>
+                <w:t>https://github.com/sungori/SoftBugOff/blob/master/RequirementList.xlsx</w:t>
+              </w:r>
+            </w:hyperlink>
+          </w:p>
+        </w:tc>
+      </w:tr>
+      <w:tr>
+        <w:trPr>
+          <w:trHeight w:val="170"/>
+        </w:trPr>
+        <w:tc>
+          <w:tcPr>
+            <w:tcW w:w="399" w:type="dxa"/>
+            <w:hideMark/>
+          </w:tcPr>
+          <w:p>
+            <w:pPr>
+              <w:pStyle w:val="NoSpacing"/>
+              <w:rPr>
+                <w:sz w:val="18"/>
+                <w:szCs w:val="18"/>
+              </w:rPr>
+            </w:pPr>
+            <w:r>
+              <w:rPr>
+                <w:sz w:val="18"/>
+                <w:szCs w:val="18"/>
+              </w:rPr>
+              <w:t>5</w:t>
+            </w:r>
+          </w:p>
+        </w:tc>
+        <w:tc>
+          <w:tcPr>
+            <w:tcW w:w="1761" w:type="dxa"/>
+            <w:hideMark/>
+          </w:tcPr>
+          <w:p>
+            <w:pPr>
+              <w:pStyle w:val="NoSpacing"/>
+              <w:rPr>
+                <w:sz w:val="18"/>
+                <w:szCs w:val="18"/>
+              </w:rPr>
+            </w:pPr>
+            <w:r>
+              <w:rPr>
+                <w:sz w:val="18"/>
+                <w:szCs w:val="18"/>
+              </w:rPr>
+              <w:t>Estimation Record</w:t>
+            </w:r>
+          </w:p>
+        </w:tc>
+        <w:tc>
+          <w:tcPr>
+            <w:tcW w:w="810" w:type="dxa"/>
+            <w:hideMark/>
+          </w:tcPr>
+          <w:p>
+            <w:pPr>
+              <w:pStyle w:val="NoSpacing"/>
+              <w:rPr>
+                <w:sz w:val="18"/>
+                <w:szCs w:val="18"/>
+              </w:rPr>
+            </w:pPr>
+            <w:r>
+              <w:rPr>
+                <w:sz w:val="18"/>
+                <w:szCs w:val="18"/>
+              </w:rPr>
+              <w:t>1.0</w:t>
+            </w:r>
+          </w:p>
+        </w:tc>
+        <w:tc>
+          <w:tcPr>
+            <w:tcW w:w="1152" w:type="dxa"/>
+            <w:hideMark/>
+          </w:tcPr>
+          <w:p>
+            <w:pPr>
+              <w:pStyle w:val="NoSpacing"/>
+              <w:rPr>
+                <w:sz w:val="18"/>
+                <w:szCs w:val="18"/>
+              </w:rPr>
+            </w:pPr>
+            <w:r>
+              <w:rPr>
+                <w:sz w:val="18"/>
+                <w:szCs w:val="18"/>
+              </w:rPr>
+              <w:t>10/15/2014</w:t>
+            </w:r>
+          </w:p>
+        </w:tc>
+        <w:tc>
+          <w:tcPr>
+            <w:tcW w:w="1008" w:type="dxa"/>
+            <w:hideMark/>
+          </w:tcPr>
+          <w:p>
+            <w:pPr>
+              <w:pStyle w:val="NoSpacing"/>
+              <w:rPr>
+                <w:sz w:val="18"/>
+                <w:szCs w:val="18"/>
+              </w:rPr>
+            </w:pPr>
+            <w:r>
+              <w:rPr>
+                <w:sz w:val="18"/>
+                <w:szCs w:val="18"/>
+              </w:rPr>
+              <w:t>Vernon G.</w:t>
+            </w:r>
+          </w:p>
+        </w:tc>
+        <w:tc>
+          <w:tcPr>
+            <w:tcW w:w="4518" w:type="dxa"/>
+            <w:hideMark/>
+          </w:tcPr>
+          <w:p>
+            <w:pPr>
+              <w:pStyle w:val="NoSpacing"/>
+              <w:rPr>
+                <w:sz w:val="18"/>
+                <w:szCs w:val="18"/>
+                <w:u w:val="single"/>
+              </w:rPr>
+            </w:pPr>
+            <w:hyperlink r:id="rId11" w:history="1">
+              <w:r>
+                <w:rPr>
+                  <w:rStyle w:val="Hyperlink"/>
+                  <w:sz w:val="18"/>
+                  <w:szCs w:val="18"/>
+                </w:rPr>
+                <w:t>https://github.com/sungori/SoftBugOff/blob/master/EstimationRecord.xlsx</w:t>
+              </w:r>
+            </w:hyperlink>
+          </w:p>
+        </w:tc>
+      </w:tr>
+      <w:tr>
+        <w:trPr>
+          <w:trHeight w:val="60"/>
+        </w:trPr>
+        <w:tc>
+          <w:tcPr>
+            <w:tcW w:w="399" w:type="dxa"/>
+            <w:hideMark/>
+          </w:tcPr>
+          <w:p>
+            <w:pPr>
+              <w:pStyle w:val="NoSpacing"/>
+              <w:rPr>
+                <w:sz w:val="18"/>
+                <w:szCs w:val="18"/>
+              </w:rPr>
+            </w:pPr>
+            <w:r>
+              <w:rPr>
+                <w:sz w:val="18"/>
+                <w:szCs w:val="18"/>
+              </w:rPr>
+              <w:t>6</w:t>
+            </w:r>
+          </w:p>
+        </w:tc>
+        <w:tc>
+          <w:tcPr>
+            <w:tcW w:w="1761" w:type="dxa"/>
+            <w:hideMark/>
+          </w:tcPr>
+          <w:p>
+            <w:pPr>
+              <w:pStyle w:val="NoSpacing"/>
+              <w:rPr>
+                <w:sz w:val="18"/>
+                <w:szCs w:val="18"/>
+              </w:rPr>
+            </w:pPr>
+            <w:r>
+              <w:rPr>
+                <w:sz w:val="18"/>
+                <w:szCs w:val="18"/>
+              </w:rPr>
+              <w:t>State transition diagram</w:t>
+            </w:r>
+          </w:p>
+        </w:tc>
+        <w:tc>
+          <w:tcPr>
+            <w:tcW w:w="810" w:type="dxa"/>
+            <w:hideMark/>
+          </w:tcPr>
+          <w:p>
+            <w:pPr>
+              <w:pStyle w:val="NoSpacing"/>
+              <w:rPr>
+                <w:sz w:val="18"/>
+                <w:szCs w:val="18"/>
+              </w:rPr>
+            </w:pPr>
+            <w:r>
+              <w:rPr>
+                <w:sz w:val="18"/>
+                <w:szCs w:val="18"/>
+              </w:rPr>
+              <w:t>1.2</w:t>
+            </w:r>
+          </w:p>
+        </w:tc>
+        <w:tc>
+          <w:tcPr>
+            <w:tcW w:w="1152" w:type="dxa"/>
+            <w:hideMark/>
+          </w:tcPr>
+          <w:p>
+            <w:pPr>
+              <w:pStyle w:val="NoSpacing"/>
+              <w:rPr>
+                <w:sz w:val="18"/>
+                <w:szCs w:val="18"/>
+              </w:rPr>
+            </w:pPr>
+            <w:r>
+              <w:rPr>
+                <w:sz w:val="18"/>
+                <w:szCs w:val="18"/>
+              </w:rPr>
+              <w:t>10/14/2014</w:t>
+            </w:r>
+          </w:p>
+        </w:tc>
+        <w:tc>
+          <w:tcPr>
+            <w:tcW w:w="1008" w:type="dxa"/>
+            <w:hideMark/>
+          </w:tcPr>
+          <w:p>
+            <w:pPr>
+              <w:pStyle w:val="NoSpacing"/>
+              <w:rPr>
+                <w:sz w:val="18"/>
+                <w:szCs w:val="18"/>
+              </w:rPr>
+            </w:pPr>
+            <w:r>
+              <w:rPr>
+                <w:sz w:val="18"/>
+                <w:szCs w:val="18"/>
+              </w:rPr>
+              <w:t>Vernon G.</w:t>
+            </w:r>
+          </w:p>
+        </w:tc>
+        <w:tc>
+          <w:tcPr>
+            <w:tcW w:w="4518" w:type="dxa"/>
+            <w:hideMark/>
+          </w:tcPr>
+          <w:p>
+            <w:pPr>
+              <w:pStyle w:val="NoSpacing"/>
+              <w:rPr>
+                <w:sz w:val="18"/>
+                <w:szCs w:val="18"/>
+                <w:u w:val="single"/>
+              </w:rPr>
+            </w:pPr>
+            <w:hyperlink r:id="rId12" w:history="1">
+              <w:r>
+                <w:rPr>
+                  <w:rStyle w:val="Hyperlink"/>
+                  <w:sz w:val="18"/>
+                  <w:szCs w:val="18"/>
+                </w:rPr>
+                <w:t>https://github.com/sungori/SoftBugOff/blob/master/STDiagram.vsdx</w:t>
+              </w:r>
+            </w:hyperlink>
+          </w:p>
+        </w:tc>
+      </w:tr>
+      <w:tr>
+        <w:trPr>
+          <w:trHeight w:val="71"/>
+        </w:trPr>
+        <w:tc>
+          <w:tcPr>
+            <w:tcW w:w="399" w:type="dxa"/>
+            <w:hideMark/>
+          </w:tcPr>
+          <w:p>
+            <w:pPr>
+              <w:pStyle w:val="NoSpacing"/>
+              <w:rPr>
+                <w:sz w:val="18"/>
+                <w:szCs w:val="18"/>
+              </w:rPr>
+            </w:pPr>
+            <w:r>
+              <w:rPr>
+                <w:sz w:val="18"/>
+                <w:szCs w:val="18"/>
+              </w:rPr>
+              <w:t>7</w:t>
+            </w:r>
+          </w:p>
+        </w:tc>
+        <w:tc>
+          <w:tcPr>
+            <w:tcW w:w="1761" w:type="dxa"/>
+            <w:hideMark/>
+          </w:tcPr>
+          <w:p>
+            <w:pPr>
+              <w:pStyle w:val="NoSpacing"/>
+              <w:rPr>
+                <w:sz w:val="18"/>
+                <w:szCs w:val="18"/>
+              </w:rPr>
+            </w:pPr>
+            <w:r>
+              <w:rPr>
+                <w:sz w:val="18"/>
+                <w:szCs w:val="18"/>
+              </w:rPr>
+              <w:t>Definition of use cases</w:t>
+            </w:r>
+          </w:p>
+        </w:tc>
+        <w:tc>
+          <w:tcPr>
+            <w:tcW w:w="810" w:type="dxa"/>
+            <w:hideMark/>
+          </w:tcPr>
+          <w:p>
+            <w:pPr>
+              <w:pStyle w:val="NoSpacing"/>
+              <w:rPr>
+                <w:sz w:val="18"/>
+                <w:szCs w:val="18"/>
+              </w:rPr>
+            </w:pPr>
+            <w:r>
+              <w:rPr>
+                <w:sz w:val="18"/>
+                <w:szCs w:val="18"/>
+              </w:rPr>
+              <w:t>0.3</w:t>
+            </w:r>
+          </w:p>
+        </w:tc>
+        <w:tc>
+          <w:tcPr>
+            <w:tcW w:w="1152" w:type="dxa"/>
+            <w:hideMark/>
+          </w:tcPr>
+          <w:p>
+            <w:pPr>
+              <w:pStyle w:val="NoSpacing"/>
+              <w:rPr>
+                <w:sz w:val="18"/>
+                <w:szCs w:val="18"/>
+              </w:rPr>
+            </w:pPr>
+            <w:r>
+              <w:rPr>
+                <w:sz w:val="18"/>
+                <w:szCs w:val="18"/>
+              </w:rPr>
+              <w:t>10/16/2014</w:t>
+            </w:r>
+          </w:p>
+        </w:tc>
+        <w:tc>
+          <w:tcPr>
+            <w:tcW w:w="1008" w:type="dxa"/>
+            <w:hideMark/>
+          </w:tcPr>
+          <w:p>
+            <w:pPr>
+              <w:pStyle w:val="NoSpacing"/>
+              <w:rPr>
+                <w:sz w:val="18"/>
+                <w:szCs w:val="18"/>
+              </w:rPr>
+            </w:pPr>
+            <w:r>
+              <w:rPr>
+                <w:sz w:val="18"/>
+                <w:szCs w:val="18"/>
+              </w:rPr>
+              <w:t>Vernon G.</w:t>
+            </w:r>
+          </w:p>
+        </w:tc>
+        <w:tc>
+          <w:tcPr>
+            <w:tcW w:w="4518" w:type="dxa"/>
+            <w:hideMark/>
+          </w:tcPr>
+          <w:p>
+            <w:pPr>
+              <w:pStyle w:val="NoSpacing"/>
+              <w:rPr>
+                <w:sz w:val="18"/>
+                <w:szCs w:val="18"/>
+                <w:u w:val="single"/>
+              </w:rPr>
+            </w:pPr>
+            <w:hyperlink r:id="rId13" w:history="1">
+              <w:r>
+                <w:rPr>
+                  <w:rStyle w:val="Hyperlink"/>
+                  <w:sz w:val="18"/>
+                  <w:szCs w:val="18"/>
+                </w:rPr>
+                <w:t>https://github.com/sungori/SoftBugOff/blob/master/UseCases.xlsx</w:t>
+              </w:r>
+            </w:hyperlink>
+          </w:p>
+        </w:tc>
+      </w:tr>
+      <w:tr>
+        <w:trPr>
+          <w:trHeight w:val="161"/>
+        </w:trPr>
+        <w:tc>
+          <w:tcPr>
+            <w:tcW w:w="399" w:type="dxa"/>
+            <w:hideMark/>
+          </w:tcPr>
+          <w:p>
+            <w:pPr>
+              <w:pStyle w:val="NoSpacing"/>
+              <w:rPr>
+                <w:sz w:val="18"/>
+                <w:szCs w:val="18"/>
+              </w:rPr>
+            </w:pPr>
+            <w:r>
+              <w:rPr>
+                <w:sz w:val="18"/>
+                <w:szCs w:val="18"/>
+              </w:rPr>
+              <w:t>8</w:t>
+            </w:r>
+          </w:p>
+        </w:tc>
+        <w:tc>
+          <w:tcPr>
+            <w:tcW w:w="1761" w:type="dxa"/>
+            <w:hideMark/>
+          </w:tcPr>
+          <w:p>
+            <w:pPr>
+              <w:pStyle w:val="NoSpacing"/>
+              <w:rPr>
+                <w:sz w:val="18"/>
+                <w:szCs w:val="18"/>
+              </w:rPr>
+            </w:pPr>
+            <w:r>
+              <w:rPr>
+                <w:sz w:val="18"/>
+                <w:szCs w:val="18"/>
+              </w:rPr>
+              <w:t>Definition of fields</w:t>
+            </w:r>
+          </w:p>
+        </w:tc>
+        <w:tc>
+          <w:tcPr>
+            <w:tcW w:w="810" w:type="dxa"/>
+            <w:hideMark/>
+          </w:tcPr>
+          <w:p>
+            <w:pPr>
+              <w:pStyle w:val="NoSpacing"/>
+              <w:rPr>
+                <w:sz w:val="18"/>
+                <w:szCs w:val="18"/>
+              </w:rPr>
+            </w:pPr>
+            <w:r>
+              <w:rPr>
+                <w:sz w:val="18"/>
+                <w:szCs w:val="18"/>
+              </w:rPr>
+              <w:t>1.0</w:t>
+            </w:r>
+          </w:p>
+        </w:tc>
+        <w:tc>
+          <w:tcPr>
+            <w:tcW w:w="1152" w:type="dxa"/>
+            <w:hideMark/>
+          </w:tcPr>
+          <w:p>
+            <w:pPr>
+              <w:pStyle w:val="NoSpacing"/>
+              <w:rPr>
+                <w:sz w:val="18"/>
+                <w:szCs w:val="18"/>
+              </w:rPr>
+            </w:pPr>
+            <w:r>
+              <w:rPr>
+                <w:sz w:val="18"/>
+                <w:szCs w:val="18"/>
+              </w:rPr>
+              <w:t>10/9/2014</w:t>
+            </w:r>
+          </w:p>
+        </w:tc>
+        <w:tc>
+          <w:tcPr>
+            <w:tcW w:w="1008" w:type="dxa"/>
+            <w:hideMark/>
+          </w:tcPr>
+          <w:p>
+            <w:pPr>
+              <w:pStyle w:val="NoSpacing"/>
+              <w:rPr>
+                <w:sz w:val="18"/>
+                <w:szCs w:val="18"/>
+              </w:rPr>
+            </w:pPr>
+            <w:r>
+              <w:rPr>
+                <w:sz w:val="18"/>
+                <w:szCs w:val="18"/>
+              </w:rPr>
+              <w:t>Vernon G.</w:t>
+            </w:r>
+          </w:p>
+        </w:tc>
+        <w:tc>
+          <w:tcPr>
+            <w:tcW w:w="4518" w:type="dxa"/>
+            <w:hideMark/>
+          </w:tcPr>
+          <w:p>
+            <w:pPr>
+              <w:pStyle w:val="NoSpacing"/>
+              <w:rPr>
+                <w:sz w:val="18"/>
+                <w:szCs w:val="18"/>
+                <w:u w:val="single"/>
+              </w:rPr>
+            </w:pPr>
+            <w:hyperlink r:id="rId14" w:history="1">
+              <w:r>
+                <w:rPr>
+                  <w:rStyle w:val="Hyperlink"/>
+                  <w:sz w:val="18"/>
+                  <w:szCs w:val="18"/>
+                </w:rPr>
+                <w:t>https://github.com/sungori/SoftBugOff/blob/master/Definition%20of%20Fields.xlsx</w:t>
+              </w:r>
+            </w:hyperlink>
+          </w:p>
+        </w:tc>
+      </w:tr>
+      <w:tr>
+        <w:trPr>
+          <w:trHeight w:val="71"/>
+        </w:trPr>
+        <w:tc>
+          <w:tcPr>
+            <w:tcW w:w="399" w:type="dxa"/>
+            <w:hideMark/>
+          </w:tcPr>
+          <w:p>
+            <w:pPr>
+              <w:pStyle w:val="NoSpacing"/>
+              <w:rPr>
+                <w:sz w:val="18"/>
+                <w:szCs w:val="18"/>
+              </w:rPr>
+            </w:pPr>
+            <w:r>
+              <w:rPr>
+                <w:sz w:val="18"/>
+                <w:szCs w:val="18"/>
+              </w:rPr>
+              <w:t>9</w:t>
+            </w:r>
+          </w:p>
+        </w:tc>
+        <w:tc>
+          <w:tcPr>
+            <w:tcW w:w="1761" w:type="dxa"/>
+            <w:hideMark/>
+          </w:tcPr>
+          <w:p>
+            <w:pPr>
+              <w:pStyle w:val="NoSpacing"/>
+              <w:rPr>
+                <w:sz w:val="18"/>
+                <w:szCs w:val="18"/>
+              </w:rPr>
+            </w:pPr>
+            <w:r>
+              <w:rPr>
+                <w:sz w:val="18"/>
+                <w:szCs w:val="18"/>
+              </w:rPr>
+              <w:t>Definition of Reports</w:t>
+            </w:r>
+          </w:p>
+        </w:tc>
+        <w:tc>
+          <w:tcPr>
+            <w:tcW w:w="810" w:type="dxa"/>
+            <w:hideMark/>
+          </w:tcPr>
+          <w:p>
+            <w:pPr>
+              <w:pStyle w:val="NoSpacing"/>
+              <w:rPr>
+                <w:sz w:val="18"/>
+                <w:szCs w:val="18"/>
+              </w:rPr>
+            </w:pPr>
+            <w:r>
+              <w:rPr>
+                <w:sz w:val="18"/>
+                <w:szCs w:val="18"/>
+              </w:rPr>
+              <w:t>0.1</w:t>
+            </w:r>
+          </w:p>
+        </w:tc>
+        <w:tc>
+          <w:tcPr>
+            <w:tcW w:w="1152" w:type="dxa"/>
+            <w:hideMark/>
+          </w:tcPr>
+          <w:p>
+            <w:pPr>
+              <w:pStyle w:val="NoSpacing"/>
+              <w:rPr>
+                <w:sz w:val="18"/>
+                <w:szCs w:val="18"/>
+              </w:rPr>
+            </w:pPr>
+            <w:r>
+              <w:rPr>
+                <w:sz w:val="18"/>
+                <w:szCs w:val="18"/>
+              </w:rPr>
+              <w:t>10/9/2014</w:t>
+            </w:r>
+          </w:p>
+        </w:tc>
+        <w:tc>
+          <w:tcPr>
+            <w:tcW w:w="1008" w:type="dxa"/>
+            <w:hideMark/>
+          </w:tcPr>
+          <w:p>
+            <w:pPr>
+              <w:pStyle w:val="NoSpacing"/>
+              <w:rPr>
+                <w:sz w:val="18"/>
+                <w:szCs w:val="18"/>
+              </w:rPr>
+            </w:pPr>
+            <w:r>
+              <w:rPr>
+                <w:sz w:val="18"/>
+                <w:szCs w:val="18"/>
+              </w:rPr>
+              <w:t>Vernon G.</w:t>
+            </w:r>
+          </w:p>
+        </w:tc>
+        <w:tc>
+          <w:tcPr>
+            <w:tcW w:w="4518" w:type="dxa"/>
+            <w:hideMark/>
+          </w:tcPr>
+          <w:p>
+            <w:pPr>
+              <w:pStyle w:val="NoSpacing"/>
+              <w:rPr>
+                <w:sz w:val="18"/>
+                <w:szCs w:val="18"/>
+              </w:rPr>
+            </w:pPr>
+            <w:r>
+              <w:rPr>
+                <w:sz w:val="18"/>
+                <w:szCs w:val="18"/>
+              </w:rPr>
+              <w:t>This Document</w:t>
+            </w:r>
+          </w:p>
+        </w:tc>
+      </w:tr>
+      <w:tr>
+        <w:trPr>
+          <w:trHeight w:val="60"/>
+        </w:trPr>
+        <w:tc>
+          <w:tcPr>
+            <w:tcW w:w="399" w:type="dxa"/>
+            <w:hideMark/>
+          </w:tcPr>
+          <w:p>
+            <w:pPr>
+              <w:pStyle w:val="NoSpacing"/>
+              <w:rPr>
+                <w:sz w:val="18"/>
+                <w:szCs w:val="18"/>
+              </w:rPr>
+            </w:pPr>
+            <w:r>
+              <w:rPr>
+                <w:sz w:val="18"/>
+                <w:szCs w:val="18"/>
+              </w:rPr>
+              <w:t>10</w:t>
+            </w:r>
+          </w:p>
+        </w:tc>
+        <w:tc>
+          <w:tcPr>
+            <w:tcW w:w="1761" w:type="dxa"/>
+            <w:hideMark/>
+          </w:tcPr>
+          <w:p>
+            <w:pPr>
+              <w:pStyle w:val="NoSpacing"/>
+              <w:rPr>
+                <w:sz w:val="18"/>
+                <w:szCs w:val="18"/>
+              </w:rPr>
+            </w:pPr>
+            <w:r>
+              <w:rPr>
+                <w:sz w:val="18"/>
+                <w:szCs w:val="18"/>
+              </w:rPr>
+              <w:t>Test Cases</w:t>
+            </w:r>
+          </w:p>
+        </w:tc>
+        <w:tc>
+          <w:tcPr>
+            <w:tcW w:w="810" w:type="dxa"/>
+            <w:hideMark/>
+          </w:tcPr>
+          <w:p>
+            <w:pPr>
+              <w:pStyle w:val="NoSpacing"/>
+              <w:rPr>
+                <w:sz w:val="18"/>
+                <w:szCs w:val="18"/>
+              </w:rPr>
+            </w:pPr>
+            <w:r>
+              <w:rPr>
+                <w:sz w:val="18"/>
+                <w:szCs w:val="18"/>
+              </w:rPr>
+              <w:t>0.1</w:t>
+            </w:r>
+          </w:p>
+        </w:tc>
+        <w:tc>
+          <w:tcPr>
+            <w:tcW w:w="1152" w:type="dxa"/>
+            <w:hideMark/>
+          </w:tcPr>
+          <w:p>
+            <w:pPr>
+              <w:pStyle w:val="NoSpacing"/>
+              <w:rPr>
+                <w:sz w:val="18"/>
+                <w:szCs w:val="18"/>
+              </w:rPr>
+            </w:pPr>
+            <w:r>
+              <w:rPr>
+                <w:sz w:val="18"/>
+                <w:szCs w:val="18"/>
+              </w:rPr>
+              <w:t>10/9/2014</w:t>
+            </w:r>
+          </w:p>
+        </w:tc>
+        <w:tc>
+          <w:tcPr>
+            <w:tcW w:w="1008" w:type="dxa"/>
+            <w:hideMark/>
+          </w:tcPr>
+          <w:p>
+            <w:pPr>
+              <w:pStyle w:val="NoSpacing"/>
+              <w:rPr>
+                <w:sz w:val="18"/>
+                <w:szCs w:val="18"/>
+              </w:rPr>
+            </w:pPr>
+            <w:r>
+              <w:rPr>
+                <w:sz w:val="18"/>
+                <w:szCs w:val="18"/>
+              </w:rPr>
+              <w:t>Vernon G.</w:t>
+            </w:r>
+          </w:p>
+        </w:tc>
+        <w:tc>
+          <w:tcPr>
+            <w:tcW w:w="4518" w:type="dxa"/>
+            <w:hideMark/>
+          </w:tcPr>
+          <w:p>
+            <w:pPr>
+              <w:pStyle w:val="NoSpacing"/>
+              <w:rPr>
+                <w:sz w:val="18"/>
+                <w:szCs w:val="18"/>
+              </w:rPr>
+            </w:pPr>
+            <w:r>
+              <w:rPr>
+                <w:sz w:val="18"/>
+                <w:szCs w:val="18"/>
+              </w:rPr>
+              <w:t>This Document</w:t>
+            </w:r>
+          </w:p>
+        </w:tc>
+      </w:tr>
+      <w:tr>
+        <w:trPr>
+          <w:trHeight w:val="315"/>
+        </w:trPr>
+        <w:tc>
+          <w:tcPr>
+            <w:tcW w:w="399" w:type="dxa"/>
+            <w:hideMark/>
+          </w:tcPr>
+          <w:p>
+            <w:pPr>
+              <w:pStyle w:val="NoSpacing"/>
+              <w:rPr>
+                <w:sz w:val="18"/>
+                <w:szCs w:val="18"/>
+              </w:rPr>
+            </w:pPr>
+            <w:r>
+              <w:rPr>
+                <w:sz w:val="18"/>
+                <w:szCs w:val="18"/>
+              </w:rPr>
+              <w:t>11</w:t>
+            </w:r>
+          </w:p>
+        </w:tc>
+        <w:tc>
+          <w:tcPr>
+            <w:tcW w:w="1761" w:type="dxa"/>
+            <w:hideMark/>
+          </w:tcPr>
+          <w:p>
+            <w:pPr>
+              <w:pStyle w:val="NoSpacing"/>
+              <w:rPr>
+                <w:sz w:val="18"/>
+                <w:szCs w:val="18"/>
+              </w:rPr>
+            </w:pPr>
+            <w:r>
+              <w:rPr>
+                <w:sz w:val="18"/>
+                <w:szCs w:val="18"/>
+              </w:rPr>
+              <w:t>Defect Tracking System</w:t>
+            </w:r>
+          </w:p>
+        </w:tc>
+        <w:tc>
+          <w:tcPr>
+            <w:tcW w:w="810" w:type="dxa"/>
+            <w:hideMark/>
+          </w:tcPr>
+          <w:p>
+            <w:pPr>
+              <w:pStyle w:val="NoSpacing"/>
+              <w:rPr>
+                <w:sz w:val="18"/>
+                <w:szCs w:val="18"/>
+              </w:rPr>
+            </w:pPr>
+            <w:r>
+              <w:rPr>
+                <w:sz w:val="18"/>
+                <w:szCs w:val="18"/>
+              </w:rPr>
+              <w:t>0.1</w:t>
+            </w:r>
+          </w:p>
+        </w:tc>
+        <w:tc>
+          <w:tcPr>
+            <w:tcW w:w="1152" w:type="dxa"/>
+            <w:hideMark/>
+          </w:tcPr>
+          <w:p>
+            <w:pPr>
+              <w:pStyle w:val="NoSpacing"/>
+              <w:rPr>
+                <w:sz w:val="18"/>
+                <w:szCs w:val="18"/>
+              </w:rPr>
+            </w:pPr>
+            <w:r>
+              <w:rPr>
+                <w:sz w:val="18"/>
+                <w:szCs w:val="18"/>
+              </w:rPr>
+              <w:t>10/9/2014</w:t>
+            </w:r>
+          </w:p>
+        </w:tc>
+        <w:tc>
+          <w:tcPr>
+            <w:tcW w:w="1008" w:type="dxa"/>
+            <w:hideMark/>
+          </w:tcPr>
+          <w:p>
+            <w:pPr>
+              <w:pStyle w:val="NoSpacing"/>
+              <w:rPr>
+                <w:sz w:val="18"/>
+                <w:szCs w:val="18"/>
+              </w:rPr>
+            </w:pPr>
+            <w:r>
+              <w:rPr>
+                <w:sz w:val="18"/>
+                <w:szCs w:val="18"/>
+              </w:rPr>
+              <w:t>Vernon G.</w:t>
+            </w:r>
+          </w:p>
+        </w:tc>
+        <w:tc>
+          <w:tcPr>
+            <w:tcW w:w="4518" w:type="dxa"/>
+            <w:hideMark/>
+          </w:tcPr>
+          <w:p>
+            <w:pPr>
+              <w:pStyle w:val="NoSpacing"/>
+              <w:rPr>
+                <w:sz w:val="18"/>
+                <w:szCs w:val="18"/>
+              </w:rPr>
+            </w:pPr>
+            <w:r>
+              <w:rPr>
+                <w:sz w:val="18"/>
+                <w:szCs w:val="18"/>
+              </w:rPr>
+              <w:t>SoftBugOff.accdb (local file)</w:t>
+            </w:r>
+          </w:p>
+        </w:tc>
+      </w:tr>
+      <w:tr>
+        <w:trPr>
+          <w:trHeight w:val="315"/>
+        </w:trPr>
+        <w:tc>
+          <w:tcPr>
+            <w:tcW w:w="399" w:type="dxa"/>
+            <w:hideMark/>
+          </w:tcPr>
+          <w:p>
+            <w:pPr>
+              <w:pStyle w:val="NoSpacing"/>
+              <w:rPr>
+                <w:sz w:val="18"/>
+                <w:szCs w:val="18"/>
+              </w:rPr>
+            </w:pPr>
+            <w:r>
+              <w:rPr>
+                <w:sz w:val="18"/>
+                <w:szCs w:val="18"/>
+              </w:rPr>
+              <w:t>12</w:t>
+            </w:r>
+          </w:p>
+        </w:tc>
+        <w:tc>
+          <w:tcPr>
+            <w:tcW w:w="1761" w:type="dxa"/>
+            <w:hideMark/>
+          </w:tcPr>
+          <w:p>
+            <w:pPr>
+              <w:pStyle w:val="NoSpacing"/>
+              <w:rPr>
+                <w:sz w:val="18"/>
+                <w:szCs w:val="18"/>
+              </w:rPr>
+            </w:pPr>
+            <w:r>
+              <w:rPr>
+                <w:sz w:val="18"/>
+                <w:szCs w:val="18"/>
+              </w:rPr>
+              <w:t>Defects from Test Cases</w:t>
+            </w:r>
+          </w:p>
+        </w:tc>
+        <w:tc>
+          <w:tcPr>
+            <w:tcW w:w="810" w:type="dxa"/>
+            <w:hideMark/>
+          </w:tcPr>
+          <w:p>
+            <w:pPr>
+              <w:pStyle w:val="NoSpacing"/>
+              <w:rPr>
+                <w:sz w:val="18"/>
+                <w:szCs w:val="18"/>
+              </w:rPr>
+            </w:pPr>
+            <w:r>
+              <w:rPr>
+                <w:sz w:val="18"/>
+                <w:szCs w:val="18"/>
+              </w:rPr>
+              <w:t>0.1</w:t>
+            </w:r>
+          </w:p>
+        </w:tc>
+        <w:tc>
+          <w:tcPr>
+            <w:tcW w:w="1152" w:type="dxa"/>
+            <w:hideMark/>
+          </w:tcPr>
+          <w:p>
+            <w:pPr>
+              <w:pStyle w:val="NoSpacing"/>
+              <w:rPr>
+                <w:sz w:val="18"/>
+                <w:szCs w:val="18"/>
+              </w:rPr>
+            </w:pPr>
+            <w:r>
+              <w:rPr>
+                <w:sz w:val="18"/>
+                <w:szCs w:val="18"/>
+              </w:rPr>
+              <w:t>10/9/2014</w:t>
+            </w:r>
+          </w:p>
+        </w:tc>
+        <w:tc>
+          <w:tcPr>
+            <w:tcW w:w="1008" w:type="dxa"/>
+            <w:hideMark/>
+          </w:tcPr>
+          <w:p>
+            <w:pPr>
+              <w:pStyle w:val="NoSpacing"/>
+              <w:rPr>
+                <w:sz w:val="18"/>
+                <w:szCs w:val="18"/>
+              </w:rPr>
+            </w:pPr>
+            <w:r>
+              <w:rPr>
+                <w:sz w:val="18"/>
+                <w:szCs w:val="18"/>
+              </w:rPr>
+              <w:t>Vernon G.</w:t>
+            </w:r>
+          </w:p>
+        </w:tc>
+        <w:tc>
+          <w:tcPr>
+            <w:tcW w:w="4518" w:type="dxa"/>
+            <w:hideMark/>
+          </w:tcPr>
+          <w:p>
+            <w:pPr>
+              <w:pStyle w:val="NoSpacing"/>
+              <w:rPr>
+                <w:sz w:val="18"/>
+                <w:szCs w:val="18"/>
+              </w:rPr>
+            </w:pPr>
+            <w:r>
+              <w:rPr>
+                <w:sz w:val="18"/>
+                <w:szCs w:val="18"/>
+              </w:rPr>
+              <w:t>This Document</w:t>
+            </w:r>
+          </w:p>
+        </w:tc>
+      </w:tr>
+      <w:tr>
+        <w:trPr>
+          <w:trHeight w:val="60"/>
+        </w:trPr>
+        <w:tc>
+          <w:tcPr>
+            <w:tcW w:w="399" w:type="dxa"/>
+            <w:hideMark/>
+          </w:tcPr>
+          <w:p>
+            <w:pPr>
+              <w:pStyle w:val="NoSpacing"/>
+              <w:rPr>
+                <w:sz w:val="18"/>
+                <w:szCs w:val="18"/>
+              </w:rPr>
+            </w:pPr>
+            <w:r>
+              <w:rPr>
+                <w:sz w:val="18"/>
+                <w:szCs w:val="18"/>
+              </w:rPr>
+              <w:t>13</w:t>
+            </w:r>
+          </w:p>
+        </w:tc>
+        <w:tc>
+          <w:tcPr>
+            <w:tcW w:w="1761" w:type="dxa"/>
+            <w:hideMark/>
+          </w:tcPr>
+          <w:p>
+            <w:pPr>
+              <w:pStyle w:val="NoSpacing"/>
+              <w:rPr>
+                <w:sz w:val="18"/>
+                <w:szCs w:val="18"/>
+              </w:rPr>
+            </w:pPr>
+            <w:r>
+              <w:rPr>
+                <w:sz w:val="18"/>
+                <w:szCs w:val="18"/>
+              </w:rPr>
+              <w:t>Term Project Document</w:t>
+            </w:r>
+          </w:p>
+        </w:tc>
+        <w:tc>
+          <w:tcPr>
+            <w:tcW w:w="810" w:type="dxa"/>
+            <w:hideMark/>
+          </w:tcPr>
+          <w:p>
+            <w:pPr>
+              <w:pStyle w:val="NoSpacing"/>
+              <w:rPr>
+                <w:sz w:val="18"/>
+                <w:szCs w:val="18"/>
+              </w:rPr>
+            </w:pPr>
+            <w:r>
+              <w:rPr>
+                <w:sz w:val="18"/>
+                <w:szCs w:val="18"/>
+              </w:rPr>
+              <w:t>0.</w:t>
+            </w:r>
+            <w:r>
+              <w:rPr>
+                <w:sz w:val="18"/>
+                <w:szCs w:val="18"/>
+              </w:rPr>
+              <w:t>6</w:t>
+            </w:r>
+          </w:p>
+        </w:tc>
+        <w:tc>
+          <w:tcPr>
+            <w:tcW w:w="1152" w:type="dxa"/>
+            <w:hideMark/>
+          </w:tcPr>
+          <w:p>
+            <w:pPr>
+              <w:pStyle w:val="NoSpacing"/>
+              <w:rPr>
+                <w:sz w:val="18"/>
+                <w:szCs w:val="18"/>
+              </w:rPr>
+            </w:pPr>
+            <w:r>
+              <w:rPr>
+                <w:sz w:val="18"/>
+                <w:szCs w:val="18"/>
+              </w:rPr>
+              <w:t>10/16/2014</w:t>
+            </w:r>
+          </w:p>
+        </w:tc>
+        <w:tc>
+          <w:tcPr>
+            <w:tcW w:w="1008" w:type="dxa"/>
+            <w:hideMark/>
+          </w:tcPr>
+          <w:p>
+            <w:pPr>
+              <w:pStyle w:val="NoSpacing"/>
+              <w:rPr>
+                <w:sz w:val="18"/>
+                <w:szCs w:val="18"/>
+              </w:rPr>
+            </w:pPr>
+            <w:r>
+              <w:rPr>
+                <w:sz w:val="18"/>
+                <w:szCs w:val="18"/>
+              </w:rPr>
+              <w:t>Vernon G.</w:t>
+            </w:r>
+          </w:p>
+        </w:tc>
+        <w:tc>
+          <w:tcPr>
+            <w:tcW w:w="4518" w:type="dxa"/>
+            <w:hideMark/>
+          </w:tcPr>
+          <w:p>
+            <w:pPr>
+              <w:pStyle w:val="NoSpacing"/>
+              <w:rPr>
+                <w:sz w:val="18"/>
+                <w:szCs w:val="18"/>
+                <w:u w:val="single"/>
+              </w:rPr>
+            </w:pPr>
+            <w:hyperlink r:id="rId15" w:history="1">
+              <w:r>
+                <w:rPr>
+                  <w:rStyle w:val="Hyperlink"/>
+                  <w:sz w:val="18"/>
+                  <w:szCs w:val="18"/>
+                </w:rPr>
+                <w:t>https://github.com/sungori/SoftBugOff/blob/master/Giles_Vernon_TermProject.docx</w:t>
+              </w:r>
+            </w:hyperlink>
+          </w:p>
+        </w:tc>
+      </w:tr>
+      <w:tr>
+        <w:trPr>
+          <w:trHeight w:val="60"/>
+        </w:trPr>
+        <w:tc>
+          <w:tcPr>
+            <w:tcW w:w="399" w:type="dxa"/>
+            <w:hideMark/>
+          </w:tcPr>
+          <w:p>
+            <w:pPr>
+              <w:pStyle w:val="NoSpacing"/>
+              <w:rPr>
+                <w:sz w:val="18"/>
+                <w:szCs w:val="18"/>
+              </w:rPr>
+            </w:pPr>
+            <w:r>
+              <w:rPr>
+                <w:sz w:val="18"/>
+                <w:szCs w:val="18"/>
+              </w:rPr>
+              <w:t>14</w:t>
+            </w:r>
+          </w:p>
+        </w:tc>
+        <w:tc>
+          <w:tcPr>
+            <w:tcW w:w="1761" w:type="dxa"/>
+            <w:hideMark/>
+          </w:tcPr>
+          <w:p>
+            <w:pPr>
+              <w:pStyle w:val="NoSpacing"/>
+              <w:rPr>
+                <w:sz w:val="18"/>
+                <w:szCs w:val="18"/>
+              </w:rPr>
+            </w:pPr>
+            <w:r>
+              <w:rPr>
+                <w:sz w:val="18"/>
+                <w:szCs w:val="18"/>
+              </w:rPr>
+              <w:t>Configuration Item List</w:t>
+            </w:r>
+          </w:p>
+        </w:tc>
+        <w:tc>
+          <w:tcPr>
+            <w:tcW w:w="810" w:type="dxa"/>
+            <w:hideMark/>
+          </w:tcPr>
+          <w:p>
+            <w:pPr>
+              <w:pStyle w:val="NoSpacing"/>
+              <w:rPr>
+                <w:sz w:val="18"/>
+                <w:szCs w:val="18"/>
+              </w:rPr>
+            </w:pPr>
+            <w:r>
+              <w:rPr>
+                <w:sz w:val="18"/>
+                <w:szCs w:val="18"/>
+              </w:rPr>
+              <w:t>1.2</w:t>
+            </w:r>
+          </w:p>
+        </w:tc>
+        <w:tc>
+          <w:tcPr>
+            <w:tcW w:w="1152" w:type="dxa"/>
+            <w:hideMark/>
+          </w:tcPr>
+          <w:p>
+            <w:pPr>
+              <w:pStyle w:val="NoSpacing"/>
+              <w:rPr>
+                <w:sz w:val="18"/>
+                <w:szCs w:val="18"/>
+              </w:rPr>
+            </w:pPr>
+            <w:r>
+              <w:rPr>
+                <w:sz w:val="18"/>
+                <w:szCs w:val="18"/>
+              </w:rPr>
+              <w:t>10/15/2014</w:t>
+            </w:r>
+          </w:p>
+        </w:tc>
+        <w:tc>
+          <w:tcPr>
+            <w:tcW w:w="1008" w:type="dxa"/>
+            <w:hideMark/>
+          </w:tcPr>
+          <w:p>
+            <w:pPr>
+              <w:pStyle w:val="NoSpacing"/>
+              <w:rPr>
+                <w:sz w:val="18"/>
+                <w:szCs w:val="18"/>
+              </w:rPr>
+            </w:pPr>
+            <w:r>
+              <w:rPr>
+                <w:sz w:val="18"/>
+                <w:szCs w:val="18"/>
+              </w:rPr>
+              <w:t>Vernon G.</w:t>
+            </w:r>
+          </w:p>
+        </w:tc>
+        <w:tc>
+          <w:tcPr>
+            <w:tcW w:w="4518" w:type="dxa"/>
+            <w:hideMark/>
+          </w:tcPr>
+          <w:p>
+            <w:pPr>
+              <w:pStyle w:val="NoSpacing"/>
+              <w:rPr>
+                <w:sz w:val="18"/>
+                <w:szCs w:val="18"/>
+                <w:u w:val="single"/>
+              </w:rPr>
+            </w:pPr>
+            <w:hyperlink r:id="rId16" w:history="1">
+              <w:r>
+                <w:rPr>
+                  <w:rStyle w:val="Hyperlink"/>
+                  <w:sz w:val="18"/>
+                  <w:szCs w:val="18"/>
+                </w:rPr>
+                <w:t>https://github.com/sungori/SoftBugOff/blob/master/ConfigurationItemList.xlsx</w:t>
+              </w:r>
+            </w:hyperlink>
+          </w:p>
+        </w:tc>
+      </w:tr>
+    </w:tbl>
+    <w:p/>
+    <w:p/>
+    <w:p/>
+    <w:tbl>
+      <w:tblPr>
+        <w:tblStyle w:val="TableGrid"/>
         <w:tblW w:w="9718" w:type="dxa"/>
         <w:tblInd w:w="-72" w:type="dxa"/>
         <w:tblLook w:val="04A0"/>
@@ -6802,6 +8924,7 @@
           </w:tcPr>
           <w:p>
             <w:r>
+              <w:lastRenderedPageBreak/>
               <w:t>4</w:t>
             </w:r>
           </w:p>
@@ -9217,7 +11340,6 @@
                 <w:sz w:val="18"/>
                 <w:szCs w:val="18"/>
               </w:rPr>
-              <w:lastRenderedPageBreak/>
               <w:t>Estimation</w:t>
             </w:r>
           </w:p>
@@ -11830,6 +13952,7 @@
       </w:pPr>
       <w:bookmarkStart w:id="8" w:name="_Toc401091643"/>
       <w:r>
+        <w:lastRenderedPageBreak/>
         <w:t xml:space="preserve">2 </w:t>
       </w:r>
       <w:r>
@@ -11879,9 +14002,9 @@
             <o:lock v:ext="edit" aspectratio="t"/>
           </v:shapetype>
           <v:shape id="_x0000_i1025" type="#_x0000_t75" style="width:468.3pt;height:180.95pt" o:ole="">
-            <v:imagedata r:id="rId7" o:title=""/>
+            <v:imagedata r:id="rId17" o:title=""/>
           </v:shape>
-          <o:OLEObject Type="Embed" ProgID="Visio.Drawing.15" ShapeID="_x0000_i1025" DrawAspect="Content" ObjectID="_1474929729" r:id="rId8"/>
+          <o:OLEObject Type="Embed" ProgID="Visio.Drawing.15" ShapeID="_x0000_i1025" DrawAspect="Content" ObjectID="_1474942050" r:id="rId18"/>
         </w:object>
       </w:r>
       <w:r>
@@ -11933,180 +14056,1167 @@
       </w:r>
       <w:bookmarkEnd w:id="10"/>
     </w:p>
+    <w:tbl>
+      <w:tblPr>
+        <w:tblW w:w="9553" w:type="dxa"/>
+        <w:tblInd w:w="95" w:type="dxa"/>
+        <w:tblLook w:val="04A0"/>
+      </w:tblPr>
+      <w:tblGrid>
+        <w:gridCol w:w="3860"/>
+        <w:gridCol w:w="5693"/>
+      </w:tblGrid>
+      <w:tr>
+        <w:trPr>
+          <w:trHeight w:val="300"/>
+        </w:trPr>
+        <w:tc>
+          <w:tcPr>
+            <w:tcW w:w="3860" w:type="dxa"/>
+            <w:tcBorders>
+              <w:top w:val="single" w:sz="8" w:space="0" w:color="auto"/>
+              <w:left w:val="single" w:sz="8" w:space="0" w:color="auto"/>
+              <w:bottom w:val="single" w:sz="4" w:space="0" w:color="auto"/>
+              <w:right w:val="single" w:sz="8" w:space="0" w:color="auto"/>
+            </w:tcBorders>
+            <w:shd w:val="clear" w:color="auto" w:fill="auto"/>
+            <w:noWrap/>
+            <w:vAlign w:val="center"/>
+            <w:hideMark/>
+          </w:tcPr>
+          <w:p>
+            <w:pPr>
+              <w:spacing w:after="0" w:line="240" w:lineRule="auto"/>
+              <w:rPr>
+                <w:rFonts w:ascii="Calibri" w:eastAsia="Times New Roman" w:hAnsi="Calibri" w:cs="Times New Roman"/>
+                <w:color w:val="000000"/>
+              </w:rPr>
+            </w:pPr>
+            <w:r>
+              <w:rPr>
+                <w:rFonts w:ascii="Calibri" w:eastAsia="Times New Roman" w:hAnsi="Calibri" w:cs="Times New Roman"/>
+                <w:color w:val="000000"/>
+              </w:rPr>
+              <w:t xml:space="preserve">Use Case Name: </w:t>
+            </w:r>
+          </w:p>
+        </w:tc>
+        <w:tc>
+          <w:tcPr>
+            <w:tcW w:w="5693" w:type="dxa"/>
+            <w:tcBorders>
+              <w:top w:val="single" w:sz="8" w:space="0" w:color="auto"/>
+              <w:left w:val="nil"/>
+              <w:bottom w:val="single" w:sz="4" w:space="0" w:color="auto"/>
+              <w:right w:val="single" w:sz="8" w:space="0" w:color="auto"/>
+            </w:tcBorders>
+            <w:shd w:val="clear" w:color="auto" w:fill="auto"/>
+            <w:vAlign w:val="bottom"/>
+            <w:hideMark/>
+          </w:tcPr>
+          <w:p>
+            <w:pPr>
+              <w:spacing w:after="0" w:line="240" w:lineRule="auto"/>
+              <w:rPr>
+                <w:rFonts w:ascii="Calibri" w:eastAsia="Times New Roman" w:hAnsi="Calibri" w:cs="Times New Roman"/>
+                <w:color w:val="000000"/>
+              </w:rPr>
+            </w:pPr>
+            <w:r>
+              <w:rPr>
+                <w:rFonts w:ascii="Calibri" w:eastAsia="Times New Roman" w:hAnsi="Calibri" w:cs="Times New Roman"/>
+                <w:color w:val="000000"/>
+              </w:rPr>
+              <w:t>Enter New Issue</w:t>
+            </w:r>
+          </w:p>
+        </w:tc>
+      </w:tr>
+      <w:tr>
+        <w:trPr>
+          <w:trHeight w:val="300"/>
+        </w:trPr>
+        <w:tc>
+          <w:tcPr>
+            <w:tcW w:w="3860" w:type="dxa"/>
+            <w:tcBorders>
+              <w:top w:val="nil"/>
+              <w:left w:val="single" w:sz="8" w:space="0" w:color="auto"/>
+              <w:bottom w:val="single" w:sz="4" w:space="0" w:color="auto"/>
+              <w:right w:val="single" w:sz="8" w:space="0" w:color="auto"/>
+            </w:tcBorders>
+            <w:shd w:val="clear" w:color="auto" w:fill="auto"/>
+            <w:noWrap/>
+            <w:vAlign w:val="bottom"/>
+            <w:hideMark/>
+          </w:tcPr>
+          <w:p>
+            <w:pPr>
+              <w:spacing w:after="0" w:line="240" w:lineRule="auto"/>
+              <w:rPr>
+                <w:rFonts w:ascii="Calibri" w:eastAsia="Times New Roman" w:hAnsi="Calibri" w:cs="Times New Roman"/>
+                <w:color w:val="000000"/>
+              </w:rPr>
+            </w:pPr>
+            <w:r>
+              <w:rPr>
+                <w:rFonts w:ascii="Calibri" w:eastAsia="Times New Roman" w:hAnsi="Calibri" w:cs="Times New Roman"/>
+                <w:color w:val="000000"/>
+              </w:rPr>
+              <w:t xml:space="preserve">Number: </w:t>
+            </w:r>
+          </w:p>
+        </w:tc>
+        <w:tc>
+          <w:tcPr>
+            <w:tcW w:w="5693" w:type="dxa"/>
+            <w:tcBorders>
+              <w:top w:val="nil"/>
+              <w:left w:val="nil"/>
+              <w:bottom w:val="single" w:sz="4" w:space="0" w:color="auto"/>
+              <w:right w:val="single" w:sz="8" w:space="0" w:color="auto"/>
+            </w:tcBorders>
+            <w:shd w:val="clear" w:color="auto" w:fill="auto"/>
+            <w:vAlign w:val="bottom"/>
+            <w:hideMark/>
+          </w:tcPr>
+          <w:p>
+            <w:pPr>
+              <w:spacing w:after="0" w:line="240" w:lineRule="auto"/>
+              <w:rPr>
+                <w:rFonts w:ascii="Calibri" w:eastAsia="Times New Roman" w:hAnsi="Calibri" w:cs="Times New Roman"/>
+                <w:color w:val="000000"/>
+              </w:rPr>
+            </w:pPr>
+            <w:r>
+              <w:rPr>
+                <w:rFonts w:ascii="Calibri" w:eastAsia="Times New Roman" w:hAnsi="Calibri" w:cs="Times New Roman"/>
+                <w:color w:val="000000"/>
+              </w:rPr>
+              <w:t>1.0.0</w:t>
+            </w:r>
+          </w:p>
+        </w:tc>
+      </w:tr>
+      <w:tr>
+        <w:trPr>
+          <w:trHeight w:val="300"/>
+        </w:trPr>
+        <w:tc>
+          <w:tcPr>
+            <w:tcW w:w="3860" w:type="dxa"/>
+            <w:tcBorders>
+              <w:top w:val="nil"/>
+              <w:left w:val="single" w:sz="8" w:space="0" w:color="auto"/>
+              <w:bottom w:val="single" w:sz="4" w:space="0" w:color="auto"/>
+              <w:right w:val="single" w:sz="8" w:space="0" w:color="auto"/>
+            </w:tcBorders>
+            <w:shd w:val="clear" w:color="auto" w:fill="auto"/>
+            <w:noWrap/>
+            <w:vAlign w:val="center"/>
+            <w:hideMark/>
+          </w:tcPr>
+          <w:p>
+            <w:pPr>
+              <w:spacing w:after="0" w:line="240" w:lineRule="auto"/>
+              <w:rPr>
+                <w:rFonts w:ascii="Calibri" w:eastAsia="Times New Roman" w:hAnsi="Calibri" w:cs="Times New Roman"/>
+                <w:color w:val="000000"/>
+              </w:rPr>
+            </w:pPr>
+            <w:r>
+              <w:rPr>
+                <w:rFonts w:ascii="Calibri" w:eastAsia="Times New Roman" w:hAnsi="Calibri" w:cs="Times New Roman"/>
+                <w:color w:val="000000"/>
+              </w:rPr>
+              <w:t xml:space="preserve">Version: </w:t>
+            </w:r>
+          </w:p>
+        </w:tc>
+        <w:tc>
+          <w:tcPr>
+            <w:tcW w:w="5693" w:type="dxa"/>
+            <w:tcBorders>
+              <w:top w:val="nil"/>
+              <w:left w:val="nil"/>
+              <w:bottom w:val="single" w:sz="4" w:space="0" w:color="auto"/>
+              <w:right w:val="single" w:sz="8" w:space="0" w:color="auto"/>
+            </w:tcBorders>
+            <w:shd w:val="clear" w:color="auto" w:fill="auto"/>
+            <w:vAlign w:val="bottom"/>
+            <w:hideMark/>
+          </w:tcPr>
+          <w:p>
+            <w:pPr>
+              <w:spacing w:after="0" w:line="240" w:lineRule="auto"/>
+              <w:rPr>
+                <w:rFonts w:ascii="Calibri" w:eastAsia="Times New Roman" w:hAnsi="Calibri" w:cs="Times New Roman"/>
+                <w:color w:val="000000"/>
+              </w:rPr>
+            </w:pPr>
+            <w:r>
+              <w:rPr>
+                <w:rFonts w:ascii="Calibri" w:eastAsia="Times New Roman" w:hAnsi="Calibri" w:cs="Times New Roman"/>
+                <w:color w:val="000000"/>
+              </w:rPr>
+              <w:t>1.0</w:t>
+            </w:r>
+          </w:p>
+        </w:tc>
+      </w:tr>
+      <w:tr>
+        <w:trPr>
+          <w:trHeight w:val="300"/>
+        </w:trPr>
+        <w:tc>
+          <w:tcPr>
+            <w:tcW w:w="3860" w:type="dxa"/>
+            <w:tcBorders>
+              <w:top w:val="nil"/>
+              <w:left w:val="single" w:sz="8" w:space="0" w:color="auto"/>
+              <w:bottom w:val="single" w:sz="4" w:space="0" w:color="auto"/>
+              <w:right w:val="single" w:sz="8" w:space="0" w:color="auto"/>
+            </w:tcBorders>
+            <w:shd w:val="clear" w:color="auto" w:fill="auto"/>
+            <w:noWrap/>
+            <w:vAlign w:val="center"/>
+            <w:hideMark/>
+          </w:tcPr>
+          <w:p>
+            <w:pPr>
+              <w:spacing w:after="0" w:line="240" w:lineRule="auto"/>
+              <w:rPr>
+                <w:rFonts w:ascii="Calibri" w:eastAsia="Times New Roman" w:hAnsi="Calibri" w:cs="Times New Roman"/>
+                <w:color w:val="000000"/>
+              </w:rPr>
+            </w:pPr>
+            <w:r>
+              <w:rPr>
+                <w:rFonts w:ascii="Calibri" w:eastAsia="Times New Roman" w:hAnsi="Calibri" w:cs="Times New Roman"/>
+                <w:color w:val="000000"/>
+              </w:rPr>
+              <w:t xml:space="preserve">Date Created: </w:t>
+            </w:r>
+          </w:p>
+        </w:tc>
+        <w:tc>
+          <w:tcPr>
+            <w:tcW w:w="5693" w:type="dxa"/>
+            <w:tcBorders>
+              <w:top w:val="nil"/>
+              <w:left w:val="nil"/>
+              <w:bottom w:val="single" w:sz="4" w:space="0" w:color="auto"/>
+              <w:right w:val="single" w:sz="8" w:space="0" w:color="auto"/>
+            </w:tcBorders>
+            <w:shd w:val="clear" w:color="auto" w:fill="auto"/>
+            <w:vAlign w:val="bottom"/>
+            <w:hideMark/>
+          </w:tcPr>
+          <w:p>
+            <w:pPr>
+              <w:spacing w:after="0" w:line="240" w:lineRule="auto"/>
+              <w:rPr>
+                <w:rFonts w:ascii="Calibri" w:eastAsia="Times New Roman" w:hAnsi="Calibri" w:cs="Times New Roman"/>
+                <w:color w:val="000000"/>
+              </w:rPr>
+            </w:pPr>
+            <w:r>
+              <w:rPr>
+                <w:rFonts w:ascii="Calibri" w:eastAsia="Times New Roman" w:hAnsi="Calibri" w:cs="Times New Roman"/>
+                <w:color w:val="000000"/>
+              </w:rPr>
+              <w:t>10/12/2014</w:t>
+            </w:r>
+          </w:p>
+        </w:tc>
+      </w:tr>
+      <w:tr>
+        <w:trPr>
+          <w:trHeight w:val="300"/>
+        </w:trPr>
+        <w:tc>
+          <w:tcPr>
+            <w:tcW w:w="3860" w:type="dxa"/>
+            <w:tcBorders>
+              <w:top w:val="nil"/>
+              <w:left w:val="single" w:sz="8" w:space="0" w:color="auto"/>
+              <w:bottom w:val="single" w:sz="4" w:space="0" w:color="auto"/>
+              <w:right w:val="single" w:sz="8" w:space="0" w:color="auto"/>
+            </w:tcBorders>
+            <w:shd w:val="clear" w:color="auto" w:fill="auto"/>
+            <w:noWrap/>
+            <w:vAlign w:val="center"/>
+            <w:hideMark/>
+          </w:tcPr>
+          <w:p>
+            <w:pPr>
+              <w:spacing w:after="0" w:line="240" w:lineRule="auto"/>
+              <w:rPr>
+                <w:rFonts w:ascii="Calibri" w:eastAsia="Times New Roman" w:hAnsi="Calibri" w:cs="Times New Roman"/>
+                <w:color w:val="000000"/>
+              </w:rPr>
+            </w:pPr>
+            <w:r>
+              <w:rPr>
+                <w:rFonts w:ascii="Calibri" w:eastAsia="Times New Roman" w:hAnsi="Calibri" w:cs="Times New Roman"/>
+                <w:color w:val="000000"/>
+              </w:rPr>
+              <w:t xml:space="preserve">Date Last Updated: </w:t>
+            </w:r>
+          </w:p>
+        </w:tc>
+        <w:tc>
+          <w:tcPr>
+            <w:tcW w:w="5693" w:type="dxa"/>
+            <w:tcBorders>
+              <w:top w:val="nil"/>
+              <w:left w:val="nil"/>
+              <w:bottom w:val="single" w:sz="4" w:space="0" w:color="auto"/>
+              <w:right w:val="single" w:sz="8" w:space="0" w:color="auto"/>
+            </w:tcBorders>
+            <w:shd w:val="clear" w:color="auto" w:fill="auto"/>
+            <w:vAlign w:val="bottom"/>
+            <w:hideMark/>
+          </w:tcPr>
+          <w:p>
+            <w:pPr>
+              <w:spacing w:after="0" w:line="240" w:lineRule="auto"/>
+              <w:rPr>
+                <w:rFonts w:ascii="Calibri" w:eastAsia="Times New Roman" w:hAnsi="Calibri" w:cs="Times New Roman"/>
+                <w:color w:val="000000"/>
+              </w:rPr>
+            </w:pPr>
+            <w:r>
+              <w:rPr>
+                <w:rFonts w:ascii="Calibri" w:eastAsia="Times New Roman" w:hAnsi="Calibri" w:cs="Times New Roman"/>
+                <w:color w:val="000000"/>
+              </w:rPr>
+              <w:t>10/16/2014</w:t>
+            </w:r>
+          </w:p>
+        </w:tc>
+      </w:tr>
+      <w:tr>
+        <w:trPr>
+          <w:trHeight w:val="600"/>
+        </w:trPr>
+        <w:tc>
+          <w:tcPr>
+            <w:tcW w:w="3860" w:type="dxa"/>
+            <w:tcBorders>
+              <w:top w:val="nil"/>
+              <w:left w:val="single" w:sz="8" w:space="0" w:color="auto"/>
+              <w:bottom w:val="single" w:sz="4" w:space="0" w:color="auto"/>
+              <w:right w:val="single" w:sz="8" w:space="0" w:color="auto"/>
+            </w:tcBorders>
+            <w:shd w:val="clear" w:color="auto" w:fill="auto"/>
+            <w:noWrap/>
+            <w:vAlign w:val="center"/>
+            <w:hideMark/>
+          </w:tcPr>
+          <w:p>
+            <w:pPr>
+              <w:spacing w:after="0" w:line="240" w:lineRule="auto"/>
+              <w:rPr>
+                <w:rFonts w:ascii="Calibri" w:eastAsia="Times New Roman" w:hAnsi="Calibri" w:cs="Times New Roman"/>
+                <w:color w:val="000000"/>
+              </w:rPr>
+            </w:pPr>
+            <w:r>
+              <w:rPr>
+                <w:rFonts w:ascii="Calibri" w:eastAsia="Times New Roman" w:hAnsi="Calibri" w:cs="Times New Roman"/>
+                <w:color w:val="000000"/>
+              </w:rPr>
+              <w:t xml:space="preserve">Initial Event: </w:t>
+            </w:r>
+          </w:p>
+        </w:tc>
+        <w:tc>
+          <w:tcPr>
+            <w:tcW w:w="5693" w:type="dxa"/>
+            <w:tcBorders>
+              <w:top w:val="nil"/>
+              <w:left w:val="nil"/>
+              <w:bottom w:val="single" w:sz="4" w:space="0" w:color="auto"/>
+              <w:right w:val="single" w:sz="8" w:space="0" w:color="auto"/>
+            </w:tcBorders>
+            <w:shd w:val="clear" w:color="auto" w:fill="auto"/>
+            <w:vAlign w:val="bottom"/>
+            <w:hideMark/>
+          </w:tcPr>
+          <w:p>
+            <w:pPr>
+              <w:spacing w:after="0" w:line="240" w:lineRule="auto"/>
+              <w:rPr>
+                <w:rFonts w:ascii="Calibri" w:eastAsia="Times New Roman" w:hAnsi="Calibri" w:cs="Times New Roman"/>
+                <w:color w:val="000000"/>
+              </w:rPr>
+            </w:pPr>
+            <w:r>
+              <w:rPr>
+                <w:rFonts w:ascii="Calibri" w:eastAsia="Times New Roman" w:hAnsi="Calibri" w:cs="Times New Roman"/>
+                <w:color w:val="000000"/>
+              </w:rPr>
+              <w:t>Submitter enters the system with the intent of reporting an issue</w:t>
+            </w:r>
+          </w:p>
+        </w:tc>
+      </w:tr>
+      <w:tr>
+        <w:trPr>
+          <w:trHeight w:val="300"/>
+        </w:trPr>
+        <w:tc>
+          <w:tcPr>
+            <w:tcW w:w="3860" w:type="dxa"/>
+            <w:tcBorders>
+              <w:top w:val="nil"/>
+              <w:left w:val="single" w:sz="8" w:space="0" w:color="auto"/>
+              <w:bottom w:val="single" w:sz="4" w:space="0" w:color="auto"/>
+              <w:right w:val="single" w:sz="8" w:space="0" w:color="auto"/>
+            </w:tcBorders>
+            <w:shd w:val="clear" w:color="auto" w:fill="auto"/>
+            <w:noWrap/>
+            <w:vAlign w:val="center"/>
+            <w:hideMark/>
+          </w:tcPr>
+          <w:p>
+            <w:pPr>
+              <w:spacing w:after="0" w:line="240" w:lineRule="auto"/>
+              <w:rPr>
+                <w:rFonts w:ascii="Calibri" w:eastAsia="Times New Roman" w:hAnsi="Calibri" w:cs="Times New Roman"/>
+                <w:color w:val="000000"/>
+              </w:rPr>
+            </w:pPr>
+            <w:r>
+              <w:rPr>
+                <w:rFonts w:ascii="Calibri" w:eastAsia="Times New Roman" w:hAnsi="Calibri" w:cs="Times New Roman"/>
+                <w:color w:val="000000"/>
+              </w:rPr>
+              <w:t>Primary Actor(s):</w:t>
+            </w:r>
+          </w:p>
+        </w:tc>
+        <w:tc>
+          <w:tcPr>
+            <w:tcW w:w="5693" w:type="dxa"/>
+            <w:tcBorders>
+              <w:top w:val="nil"/>
+              <w:left w:val="nil"/>
+              <w:bottom w:val="single" w:sz="4" w:space="0" w:color="auto"/>
+              <w:right w:val="single" w:sz="8" w:space="0" w:color="auto"/>
+            </w:tcBorders>
+            <w:shd w:val="clear" w:color="auto" w:fill="auto"/>
+            <w:vAlign w:val="bottom"/>
+            <w:hideMark/>
+          </w:tcPr>
+          <w:p>
+            <w:pPr>
+              <w:spacing w:after="0" w:line="240" w:lineRule="auto"/>
+              <w:rPr>
+                <w:rFonts w:ascii="Calibri" w:eastAsia="Times New Roman" w:hAnsi="Calibri" w:cs="Times New Roman"/>
+                <w:color w:val="000000"/>
+              </w:rPr>
+            </w:pPr>
+            <w:r>
+              <w:rPr>
+                <w:rFonts w:ascii="Calibri" w:eastAsia="Times New Roman" w:hAnsi="Calibri" w:cs="Times New Roman"/>
+                <w:color w:val="000000"/>
+              </w:rPr>
+              <w:t>Submitter</w:t>
+            </w:r>
+          </w:p>
+        </w:tc>
+      </w:tr>
+      <w:tr>
+        <w:trPr>
+          <w:trHeight w:val="300"/>
+        </w:trPr>
+        <w:tc>
+          <w:tcPr>
+            <w:tcW w:w="3860" w:type="dxa"/>
+            <w:tcBorders>
+              <w:top w:val="nil"/>
+              <w:left w:val="single" w:sz="8" w:space="0" w:color="auto"/>
+              <w:bottom w:val="single" w:sz="4" w:space="0" w:color="auto"/>
+              <w:right w:val="single" w:sz="8" w:space="0" w:color="auto"/>
+            </w:tcBorders>
+            <w:shd w:val="clear" w:color="auto" w:fill="auto"/>
+            <w:noWrap/>
+            <w:vAlign w:val="center"/>
+            <w:hideMark/>
+          </w:tcPr>
+          <w:p>
+            <w:pPr>
+              <w:spacing w:after="0" w:line="240" w:lineRule="auto"/>
+              <w:rPr>
+                <w:rFonts w:ascii="Calibri" w:eastAsia="Times New Roman" w:hAnsi="Calibri" w:cs="Times New Roman"/>
+                <w:color w:val="000000"/>
+              </w:rPr>
+            </w:pPr>
+            <w:r>
+              <w:rPr>
+                <w:rFonts w:ascii="Calibri" w:eastAsia="Times New Roman" w:hAnsi="Calibri" w:cs="Times New Roman"/>
+                <w:color w:val="000000"/>
+              </w:rPr>
+              <w:t>Secondary Actors(s):</w:t>
+            </w:r>
+          </w:p>
+        </w:tc>
+        <w:tc>
+          <w:tcPr>
+            <w:tcW w:w="5693" w:type="dxa"/>
+            <w:tcBorders>
+              <w:top w:val="nil"/>
+              <w:left w:val="nil"/>
+              <w:bottom w:val="single" w:sz="4" w:space="0" w:color="auto"/>
+              <w:right w:val="single" w:sz="8" w:space="0" w:color="auto"/>
+            </w:tcBorders>
+            <w:shd w:val="clear" w:color="auto" w:fill="auto"/>
+            <w:vAlign w:val="bottom"/>
+            <w:hideMark/>
+          </w:tcPr>
+          <w:p>
+            <w:pPr>
+              <w:spacing w:after="0" w:line="240" w:lineRule="auto"/>
+              <w:rPr>
+                <w:rFonts w:ascii="Calibri" w:eastAsia="Times New Roman" w:hAnsi="Calibri" w:cs="Times New Roman"/>
+                <w:color w:val="000000"/>
+              </w:rPr>
+            </w:pPr>
+            <w:r>
+              <w:rPr>
+                <w:rFonts w:ascii="Calibri" w:eastAsia="Times New Roman" w:hAnsi="Calibri" w:cs="Times New Roman"/>
+                <w:color w:val="000000"/>
+              </w:rPr>
+              <w:t> </w:t>
+            </w:r>
+          </w:p>
+        </w:tc>
+      </w:tr>
+      <w:tr>
+        <w:trPr>
+          <w:trHeight w:val="323"/>
+        </w:trPr>
+        <w:tc>
+          <w:tcPr>
+            <w:tcW w:w="3860" w:type="dxa"/>
+            <w:tcBorders>
+              <w:top w:val="nil"/>
+              <w:left w:val="single" w:sz="8" w:space="0" w:color="auto"/>
+              <w:bottom w:val="single" w:sz="4" w:space="0" w:color="auto"/>
+              <w:right w:val="single" w:sz="8" w:space="0" w:color="auto"/>
+            </w:tcBorders>
+            <w:shd w:val="clear" w:color="auto" w:fill="auto"/>
+            <w:noWrap/>
+            <w:vAlign w:val="center"/>
+            <w:hideMark/>
+          </w:tcPr>
+          <w:p>
+            <w:pPr>
+              <w:spacing w:after="0" w:line="240" w:lineRule="auto"/>
+              <w:rPr>
+                <w:rFonts w:ascii="Calibri" w:eastAsia="Times New Roman" w:hAnsi="Calibri" w:cs="Times New Roman"/>
+                <w:color w:val="000000"/>
+              </w:rPr>
+            </w:pPr>
+            <w:r>
+              <w:rPr>
+                <w:rFonts w:ascii="Calibri" w:eastAsia="Times New Roman" w:hAnsi="Calibri" w:cs="Times New Roman"/>
+                <w:color w:val="000000"/>
+              </w:rPr>
+              <w:t>Brief Description:</w:t>
+            </w:r>
+          </w:p>
+        </w:tc>
+        <w:tc>
+          <w:tcPr>
+            <w:tcW w:w="5693" w:type="dxa"/>
+            <w:tcBorders>
+              <w:top w:val="nil"/>
+              <w:left w:val="nil"/>
+              <w:bottom w:val="single" w:sz="4" w:space="0" w:color="auto"/>
+              <w:right w:val="single" w:sz="8" w:space="0" w:color="auto"/>
+            </w:tcBorders>
+            <w:shd w:val="clear" w:color="auto" w:fill="auto"/>
+            <w:vAlign w:val="bottom"/>
+            <w:hideMark/>
+          </w:tcPr>
+          <w:p>
+            <w:pPr>
+              <w:spacing w:after="0" w:line="240" w:lineRule="auto"/>
+              <w:rPr>
+                <w:rFonts w:ascii="Calibri" w:eastAsia="Times New Roman" w:hAnsi="Calibri" w:cs="Times New Roman"/>
+                <w:color w:val="000000"/>
+              </w:rPr>
+            </w:pPr>
+            <w:r>
+              <w:rPr>
+                <w:rFonts w:ascii="Calibri" w:eastAsia="Times New Roman" w:hAnsi="Calibri" w:cs="Times New Roman"/>
+                <w:color w:val="000000"/>
+              </w:rPr>
+              <w:t>The Submitter  enters a new issue into the system</w:t>
+            </w:r>
+          </w:p>
+        </w:tc>
+      </w:tr>
+      <w:tr>
+        <w:trPr>
+          <w:trHeight w:val="300"/>
+        </w:trPr>
+        <w:tc>
+          <w:tcPr>
+            <w:tcW w:w="3860" w:type="dxa"/>
+            <w:tcBorders>
+              <w:top w:val="nil"/>
+              <w:left w:val="single" w:sz="8" w:space="0" w:color="auto"/>
+              <w:bottom w:val="single" w:sz="4" w:space="0" w:color="auto"/>
+              <w:right w:val="single" w:sz="8" w:space="0" w:color="auto"/>
+            </w:tcBorders>
+            <w:shd w:val="clear" w:color="auto" w:fill="auto"/>
+            <w:noWrap/>
+            <w:vAlign w:val="center"/>
+            <w:hideMark/>
+          </w:tcPr>
+          <w:p>
+            <w:pPr>
+              <w:spacing w:after="0" w:line="240" w:lineRule="auto"/>
+              <w:rPr>
+                <w:rFonts w:ascii="Calibri" w:eastAsia="Times New Roman" w:hAnsi="Calibri" w:cs="Times New Roman"/>
+                <w:color w:val="000000"/>
+              </w:rPr>
+            </w:pPr>
+            <w:r>
+              <w:rPr>
+                <w:rFonts w:ascii="Calibri" w:eastAsia="Times New Roman" w:hAnsi="Calibri" w:cs="Times New Roman"/>
+                <w:color w:val="000000"/>
+              </w:rPr>
+              <w:t> </w:t>
+            </w:r>
+          </w:p>
+        </w:tc>
+        <w:tc>
+          <w:tcPr>
+            <w:tcW w:w="5693" w:type="dxa"/>
+            <w:tcBorders>
+              <w:top w:val="nil"/>
+              <w:left w:val="nil"/>
+              <w:bottom w:val="single" w:sz="4" w:space="0" w:color="auto"/>
+              <w:right w:val="single" w:sz="8" w:space="0" w:color="auto"/>
+            </w:tcBorders>
+            <w:shd w:val="clear" w:color="auto" w:fill="auto"/>
+            <w:vAlign w:val="bottom"/>
+            <w:hideMark/>
+          </w:tcPr>
+          <w:p>
+            <w:pPr>
+              <w:spacing w:after="0" w:line="240" w:lineRule="auto"/>
+              <w:rPr>
+                <w:rFonts w:ascii="Calibri" w:eastAsia="Times New Roman" w:hAnsi="Calibri" w:cs="Times New Roman"/>
+                <w:color w:val="000000"/>
+              </w:rPr>
+            </w:pPr>
+            <w:r>
+              <w:rPr>
+                <w:rFonts w:ascii="Calibri" w:eastAsia="Times New Roman" w:hAnsi="Calibri" w:cs="Times New Roman"/>
+                <w:color w:val="000000"/>
+              </w:rPr>
+              <w:t> </w:t>
+            </w:r>
+          </w:p>
+        </w:tc>
+      </w:tr>
+      <w:tr>
+        <w:trPr>
+          <w:trHeight w:val="314"/>
+        </w:trPr>
+        <w:tc>
+          <w:tcPr>
+            <w:tcW w:w="3860" w:type="dxa"/>
+            <w:tcBorders>
+              <w:top w:val="nil"/>
+              <w:left w:val="single" w:sz="8" w:space="0" w:color="auto"/>
+              <w:bottom w:val="single" w:sz="4" w:space="0" w:color="auto"/>
+              <w:right w:val="single" w:sz="8" w:space="0" w:color="auto"/>
+            </w:tcBorders>
+            <w:shd w:val="clear" w:color="auto" w:fill="auto"/>
+            <w:noWrap/>
+            <w:vAlign w:val="center"/>
+            <w:hideMark/>
+          </w:tcPr>
+          <w:p>
+            <w:pPr>
+              <w:spacing w:after="0" w:line="240" w:lineRule="auto"/>
+              <w:rPr>
+                <w:rFonts w:ascii="Calibri" w:eastAsia="Times New Roman" w:hAnsi="Calibri" w:cs="Times New Roman"/>
+                <w:color w:val="000000"/>
+              </w:rPr>
+            </w:pPr>
+            <w:r>
+              <w:rPr>
+                <w:rFonts w:ascii="Calibri" w:eastAsia="Times New Roman" w:hAnsi="Calibri" w:cs="Times New Roman"/>
+                <w:color w:val="000000"/>
+              </w:rPr>
+              <w:t>Performance:</w:t>
+            </w:r>
+          </w:p>
+        </w:tc>
+        <w:tc>
+          <w:tcPr>
+            <w:tcW w:w="5693" w:type="dxa"/>
+            <w:tcBorders>
+              <w:top w:val="nil"/>
+              <w:left w:val="nil"/>
+              <w:bottom w:val="single" w:sz="4" w:space="0" w:color="auto"/>
+              <w:right w:val="single" w:sz="8" w:space="0" w:color="auto"/>
+            </w:tcBorders>
+            <w:shd w:val="clear" w:color="auto" w:fill="auto"/>
+            <w:vAlign w:val="bottom"/>
+            <w:hideMark/>
+          </w:tcPr>
+          <w:p>
+            <w:pPr>
+              <w:spacing w:after="0" w:line="240" w:lineRule="auto"/>
+              <w:rPr>
+                <w:rFonts w:ascii="Calibri" w:eastAsia="Times New Roman" w:hAnsi="Calibri" w:cs="Times New Roman"/>
+                <w:color w:val="000000"/>
+              </w:rPr>
+            </w:pPr>
+            <w:r>
+              <w:rPr>
+                <w:rFonts w:ascii="Calibri" w:eastAsia="Times New Roman" w:hAnsi="Calibri" w:cs="Times New Roman"/>
+                <w:color w:val="000000"/>
+              </w:rPr>
+              <w:t>The issue information should be saved to the database</w:t>
+            </w:r>
+          </w:p>
+        </w:tc>
+      </w:tr>
+      <w:tr>
+        <w:trPr>
+          <w:trHeight w:val="260"/>
+        </w:trPr>
+        <w:tc>
+          <w:tcPr>
+            <w:tcW w:w="3860" w:type="dxa"/>
+            <w:tcBorders>
+              <w:top w:val="nil"/>
+              <w:left w:val="single" w:sz="8" w:space="0" w:color="auto"/>
+              <w:bottom w:val="single" w:sz="4" w:space="0" w:color="auto"/>
+              <w:right w:val="single" w:sz="8" w:space="0" w:color="auto"/>
+            </w:tcBorders>
+            <w:shd w:val="clear" w:color="auto" w:fill="auto"/>
+            <w:noWrap/>
+            <w:vAlign w:val="center"/>
+            <w:hideMark/>
+          </w:tcPr>
+          <w:p>
+            <w:pPr>
+              <w:spacing w:after="0" w:line="240" w:lineRule="auto"/>
+              <w:rPr>
+                <w:rFonts w:ascii="Calibri" w:eastAsia="Times New Roman" w:hAnsi="Calibri" w:cs="Times New Roman"/>
+                <w:color w:val="000000"/>
+              </w:rPr>
+            </w:pPr>
+            <w:r>
+              <w:rPr>
+                <w:rFonts w:ascii="Calibri" w:eastAsia="Times New Roman" w:hAnsi="Calibri" w:cs="Times New Roman"/>
+                <w:color w:val="000000"/>
+              </w:rPr>
+              <w:t>Normal Flow of Events:</w:t>
+            </w:r>
+          </w:p>
+        </w:tc>
+        <w:tc>
+          <w:tcPr>
+            <w:tcW w:w="5693" w:type="dxa"/>
+            <w:tcBorders>
+              <w:top w:val="nil"/>
+              <w:left w:val="nil"/>
+              <w:bottom w:val="single" w:sz="4" w:space="0" w:color="auto"/>
+              <w:right w:val="single" w:sz="8" w:space="0" w:color="auto"/>
+            </w:tcBorders>
+            <w:shd w:val="clear" w:color="auto" w:fill="auto"/>
+            <w:vAlign w:val="bottom"/>
+            <w:hideMark/>
+          </w:tcPr>
+          <w:p>
+            <w:pPr>
+              <w:spacing w:after="0" w:line="240" w:lineRule="auto"/>
+              <w:rPr>
+                <w:rFonts w:ascii="Calibri" w:eastAsia="Times New Roman" w:hAnsi="Calibri" w:cs="Times New Roman"/>
+                <w:color w:val="000000"/>
+              </w:rPr>
+            </w:pPr>
+            <w:r>
+              <w:rPr>
+                <w:rFonts w:ascii="Calibri" w:eastAsia="Times New Roman" w:hAnsi="Calibri" w:cs="Times New Roman"/>
+                <w:color w:val="000000"/>
+              </w:rPr>
+              <w:t>The Submitter clicks on a new issue button then fill in as much information on the form as possible</w:t>
+            </w:r>
+          </w:p>
+        </w:tc>
+      </w:tr>
+      <w:tr>
+        <w:trPr>
+          <w:trHeight w:val="71"/>
+        </w:trPr>
+        <w:tc>
+          <w:tcPr>
+            <w:tcW w:w="3860" w:type="dxa"/>
+            <w:tcBorders>
+              <w:top w:val="nil"/>
+              <w:left w:val="single" w:sz="8" w:space="0" w:color="auto"/>
+              <w:bottom w:val="single" w:sz="4" w:space="0" w:color="auto"/>
+              <w:right w:val="single" w:sz="8" w:space="0" w:color="auto"/>
+            </w:tcBorders>
+            <w:shd w:val="clear" w:color="auto" w:fill="auto"/>
+            <w:noWrap/>
+            <w:vAlign w:val="center"/>
+            <w:hideMark/>
+          </w:tcPr>
+          <w:p>
+            <w:pPr>
+              <w:spacing w:after="0" w:line="240" w:lineRule="auto"/>
+              <w:rPr>
+                <w:rFonts w:ascii="Calibri" w:eastAsia="Times New Roman" w:hAnsi="Calibri" w:cs="Times New Roman"/>
+                <w:color w:val="000000"/>
+              </w:rPr>
+            </w:pPr>
+            <w:r>
+              <w:rPr>
+                <w:rFonts w:ascii="Calibri" w:eastAsia="Times New Roman" w:hAnsi="Calibri" w:cs="Times New Roman"/>
+                <w:color w:val="000000"/>
+              </w:rPr>
+              <w:t xml:space="preserve">     Pre-Conditions:</w:t>
+            </w:r>
+          </w:p>
+        </w:tc>
+        <w:tc>
+          <w:tcPr>
+            <w:tcW w:w="5693" w:type="dxa"/>
+            <w:tcBorders>
+              <w:top w:val="nil"/>
+              <w:left w:val="nil"/>
+              <w:bottom w:val="single" w:sz="4" w:space="0" w:color="auto"/>
+              <w:right w:val="single" w:sz="8" w:space="0" w:color="auto"/>
+            </w:tcBorders>
+            <w:shd w:val="clear" w:color="auto" w:fill="auto"/>
+            <w:vAlign w:val="bottom"/>
+            <w:hideMark/>
+          </w:tcPr>
+          <w:p>
+            <w:pPr>
+              <w:spacing w:after="0" w:line="240" w:lineRule="auto"/>
+              <w:rPr>
+                <w:rFonts w:ascii="Calibri" w:eastAsia="Times New Roman" w:hAnsi="Calibri" w:cs="Times New Roman"/>
+                <w:color w:val="000000"/>
+              </w:rPr>
+            </w:pPr>
+            <w:r>
+              <w:rPr>
+                <w:rFonts w:ascii="Calibri" w:eastAsia="Times New Roman" w:hAnsi="Calibri" w:cs="Times New Roman"/>
+                <w:color w:val="000000"/>
+              </w:rPr>
+              <w:t>The Submitter needs to have all of the required information before attempting to enter the issue into the system</w:t>
+            </w:r>
+          </w:p>
+        </w:tc>
+      </w:tr>
+      <w:tr>
+        <w:trPr>
+          <w:trHeight w:val="60"/>
+        </w:trPr>
+        <w:tc>
+          <w:tcPr>
+            <w:tcW w:w="3860" w:type="dxa"/>
+            <w:tcBorders>
+              <w:top w:val="nil"/>
+              <w:left w:val="single" w:sz="8" w:space="0" w:color="auto"/>
+              <w:bottom w:val="single" w:sz="4" w:space="0" w:color="auto"/>
+              <w:right w:val="single" w:sz="8" w:space="0" w:color="auto"/>
+            </w:tcBorders>
+            <w:shd w:val="clear" w:color="auto" w:fill="auto"/>
+            <w:noWrap/>
+            <w:vAlign w:val="center"/>
+            <w:hideMark/>
+          </w:tcPr>
+          <w:p>
+            <w:pPr>
+              <w:spacing w:after="0" w:line="240" w:lineRule="auto"/>
+              <w:rPr>
+                <w:rFonts w:ascii="Calibri" w:eastAsia="Times New Roman" w:hAnsi="Calibri" w:cs="Times New Roman"/>
+                <w:color w:val="000000"/>
+              </w:rPr>
+            </w:pPr>
+            <w:r>
+              <w:rPr>
+                <w:rFonts w:ascii="Calibri" w:eastAsia="Times New Roman" w:hAnsi="Calibri" w:cs="Times New Roman"/>
+                <w:color w:val="000000"/>
+              </w:rPr>
+              <w:t xml:space="preserve">     Post-Conditions:</w:t>
+            </w:r>
+          </w:p>
+        </w:tc>
+        <w:tc>
+          <w:tcPr>
+            <w:tcW w:w="5693" w:type="dxa"/>
+            <w:tcBorders>
+              <w:top w:val="nil"/>
+              <w:left w:val="nil"/>
+              <w:bottom w:val="single" w:sz="4" w:space="0" w:color="auto"/>
+              <w:right w:val="single" w:sz="8" w:space="0" w:color="auto"/>
+            </w:tcBorders>
+            <w:shd w:val="clear" w:color="auto" w:fill="auto"/>
+            <w:vAlign w:val="bottom"/>
+            <w:hideMark/>
+          </w:tcPr>
+          <w:p>
+            <w:pPr>
+              <w:spacing w:after="0" w:line="240" w:lineRule="auto"/>
+              <w:rPr>
+                <w:rFonts w:ascii="Calibri" w:eastAsia="Times New Roman" w:hAnsi="Calibri" w:cs="Times New Roman"/>
+                <w:color w:val="000000"/>
+              </w:rPr>
+            </w:pPr>
+            <w:r>
+              <w:rPr>
+                <w:rFonts w:ascii="Calibri" w:eastAsia="Times New Roman" w:hAnsi="Calibri" w:cs="Times New Roman"/>
+                <w:color w:val="000000"/>
+              </w:rPr>
+              <w:t>Clicking the Submit button on the new issue form takes the user to the issue details screen</w:t>
+            </w:r>
+          </w:p>
+        </w:tc>
+      </w:tr>
+      <w:tr>
+        <w:trPr>
+          <w:trHeight w:val="332"/>
+        </w:trPr>
+        <w:tc>
+          <w:tcPr>
+            <w:tcW w:w="3860" w:type="dxa"/>
+            <w:tcBorders>
+              <w:top w:val="nil"/>
+              <w:left w:val="single" w:sz="8" w:space="0" w:color="auto"/>
+              <w:bottom w:val="single" w:sz="4" w:space="0" w:color="auto"/>
+              <w:right w:val="single" w:sz="8" w:space="0" w:color="auto"/>
+            </w:tcBorders>
+            <w:shd w:val="clear" w:color="auto" w:fill="auto"/>
+            <w:noWrap/>
+            <w:vAlign w:val="center"/>
+            <w:hideMark/>
+          </w:tcPr>
+          <w:p>
+            <w:pPr>
+              <w:spacing w:after="0" w:line="240" w:lineRule="auto"/>
+              <w:rPr>
+                <w:rFonts w:ascii="Calibri" w:eastAsia="Times New Roman" w:hAnsi="Calibri" w:cs="Times New Roman"/>
+                <w:color w:val="000000"/>
+              </w:rPr>
+            </w:pPr>
+            <w:r>
+              <w:rPr>
+                <w:rFonts w:ascii="Calibri" w:eastAsia="Times New Roman" w:hAnsi="Calibri" w:cs="Times New Roman"/>
+                <w:color w:val="000000"/>
+              </w:rPr>
+              <w:lastRenderedPageBreak/>
+              <w:t>Alternative Flow of Events:</w:t>
+            </w:r>
+          </w:p>
+        </w:tc>
+        <w:tc>
+          <w:tcPr>
+            <w:tcW w:w="5693" w:type="dxa"/>
+            <w:tcBorders>
+              <w:top w:val="nil"/>
+              <w:left w:val="nil"/>
+              <w:bottom w:val="single" w:sz="4" w:space="0" w:color="auto"/>
+              <w:right w:val="single" w:sz="8" w:space="0" w:color="auto"/>
+            </w:tcBorders>
+            <w:shd w:val="clear" w:color="auto" w:fill="auto"/>
+            <w:vAlign w:val="bottom"/>
+            <w:hideMark/>
+          </w:tcPr>
+          <w:p>
+            <w:pPr>
+              <w:spacing w:after="0" w:line="240" w:lineRule="auto"/>
+              <w:rPr>
+                <w:rFonts w:ascii="Calibri" w:eastAsia="Times New Roman" w:hAnsi="Calibri" w:cs="Times New Roman"/>
+                <w:color w:val="000000"/>
+              </w:rPr>
+            </w:pPr>
+            <w:r>
+              <w:rPr>
+                <w:rFonts w:ascii="Calibri" w:eastAsia="Times New Roman" w:hAnsi="Calibri" w:cs="Times New Roman"/>
+                <w:color w:val="000000"/>
+              </w:rPr>
+              <w:t xml:space="preserve">If the submitter does not put in all of the required information they will get an error message that they need </w:t>
+            </w:r>
+          </w:p>
+        </w:tc>
+      </w:tr>
+      <w:tr>
+        <w:trPr>
+          <w:trHeight w:val="593"/>
+        </w:trPr>
+        <w:tc>
+          <w:tcPr>
+            <w:tcW w:w="3860" w:type="dxa"/>
+            <w:tcBorders>
+              <w:top w:val="nil"/>
+              <w:left w:val="single" w:sz="8" w:space="0" w:color="auto"/>
+              <w:bottom w:val="single" w:sz="4" w:space="0" w:color="auto"/>
+              <w:right w:val="single" w:sz="8" w:space="0" w:color="auto"/>
+            </w:tcBorders>
+            <w:shd w:val="clear" w:color="auto" w:fill="auto"/>
+            <w:noWrap/>
+            <w:vAlign w:val="center"/>
+            <w:hideMark/>
+          </w:tcPr>
+          <w:p>
+            <w:pPr>
+              <w:spacing w:after="0" w:line="240" w:lineRule="auto"/>
+              <w:rPr>
+                <w:rFonts w:ascii="Calibri" w:eastAsia="Times New Roman" w:hAnsi="Calibri" w:cs="Times New Roman"/>
+                <w:color w:val="000000"/>
+              </w:rPr>
+            </w:pPr>
+            <w:r>
+              <w:rPr>
+                <w:rFonts w:ascii="Calibri" w:eastAsia="Times New Roman" w:hAnsi="Calibri" w:cs="Times New Roman"/>
+                <w:color w:val="000000"/>
+              </w:rPr>
+              <w:t xml:space="preserve">     Scenarios:</w:t>
+            </w:r>
+          </w:p>
+        </w:tc>
+        <w:tc>
+          <w:tcPr>
+            <w:tcW w:w="5693" w:type="dxa"/>
+            <w:tcBorders>
+              <w:top w:val="nil"/>
+              <w:left w:val="nil"/>
+              <w:bottom w:val="single" w:sz="4" w:space="0" w:color="auto"/>
+              <w:right w:val="single" w:sz="8" w:space="0" w:color="auto"/>
+            </w:tcBorders>
+            <w:shd w:val="clear" w:color="auto" w:fill="auto"/>
+            <w:vAlign w:val="bottom"/>
+            <w:hideMark/>
+          </w:tcPr>
+          <w:p>
+            <w:pPr>
+              <w:spacing w:after="0" w:line="240" w:lineRule="auto"/>
+              <w:rPr>
+                <w:rFonts w:ascii="Calibri" w:eastAsia="Times New Roman" w:hAnsi="Calibri" w:cs="Times New Roman"/>
+                <w:color w:val="000000"/>
+              </w:rPr>
+            </w:pPr>
+            <w:r>
+              <w:rPr>
+                <w:rFonts w:ascii="Calibri" w:eastAsia="Times New Roman" w:hAnsi="Calibri" w:cs="Times New Roman"/>
+                <w:color w:val="000000"/>
+              </w:rPr>
+              <w:t>*Submitter enters information correctly</w:t>
+            </w:r>
+            <w:r>
+              <w:rPr>
+                <w:rFonts w:ascii="Calibri" w:eastAsia="Times New Roman" w:hAnsi="Calibri" w:cs="Times New Roman"/>
+                <w:color w:val="000000"/>
+              </w:rPr>
+              <w:br/>
+              <w:t>*Submitter does not enter all required information</w:t>
+            </w:r>
+            <w:r>
+              <w:rPr>
+                <w:rFonts w:ascii="Calibri" w:eastAsia="Times New Roman" w:hAnsi="Calibri" w:cs="Times New Roman"/>
+                <w:color w:val="000000"/>
+              </w:rPr>
+              <w:br/>
+              <w:t>*Submitter exits the form before entering any information</w:t>
+            </w:r>
+          </w:p>
+        </w:tc>
+      </w:tr>
+      <w:tr>
+        <w:trPr>
+          <w:trHeight w:val="315"/>
+        </w:trPr>
+        <w:tc>
+          <w:tcPr>
+            <w:tcW w:w="3860" w:type="dxa"/>
+            <w:tcBorders>
+              <w:top w:val="nil"/>
+              <w:left w:val="single" w:sz="8" w:space="0" w:color="auto"/>
+              <w:bottom w:val="single" w:sz="8" w:space="0" w:color="auto"/>
+              <w:right w:val="single" w:sz="8" w:space="0" w:color="auto"/>
+            </w:tcBorders>
+            <w:shd w:val="clear" w:color="auto" w:fill="auto"/>
+            <w:noWrap/>
+            <w:vAlign w:val="center"/>
+            <w:hideMark/>
+          </w:tcPr>
+          <w:p>
+            <w:pPr>
+              <w:spacing w:after="0" w:line="240" w:lineRule="auto"/>
+              <w:rPr>
+                <w:rFonts w:ascii="Calibri" w:eastAsia="Times New Roman" w:hAnsi="Calibri" w:cs="Times New Roman"/>
+                <w:color w:val="000000"/>
+              </w:rPr>
+            </w:pPr>
+            <w:r>
+              <w:rPr>
+                <w:rFonts w:ascii="Calibri" w:eastAsia="Times New Roman" w:hAnsi="Calibri" w:cs="Times New Roman"/>
+                <w:color w:val="000000"/>
+              </w:rPr>
+              <w:t>Assumptions/Issues/Questions/Notes:</w:t>
+            </w:r>
+          </w:p>
+        </w:tc>
+        <w:tc>
+          <w:tcPr>
+            <w:tcW w:w="5693" w:type="dxa"/>
+            <w:tcBorders>
+              <w:top w:val="nil"/>
+              <w:left w:val="nil"/>
+              <w:bottom w:val="single" w:sz="8" w:space="0" w:color="auto"/>
+              <w:right w:val="single" w:sz="8" w:space="0" w:color="auto"/>
+            </w:tcBorders>
+            <w:shd w:val="clear" w:color="auto" w:fill="auto"/>
+            <w:vAlign w:val="bottom"/>
+            <w:hideMark/>
+          </w:tcPr>
+          <w:p>
+            <w:pPr>
+              <w:spacing w:after="0" w:line="240" w:lineRule="auto"/>
+              <w:rPr>
+                <w:rFonts w:ascii="Calibri" w:eastAsia="Times New Roman" w:hAnsi="Calibri" w:cs="Times New Roman"/>
+                <w:color w:val="000000"/>
+              </w:rPr>
+            </w:pPr>
+            <w:r>
+              <w:rPr>
+                <w:rFonts w:ascii="Calibri" w:eastAsia="Times New Roman" w:hAnsi="Calibri" w:cs="Times New Roman"/>
+                <w:color w:val="000000"/>
+              </w:rPr>
+              <w:t> </w:t>
+            </w:r>
+            <w:r>
+              <w:rPr>
+                <w:rFonts w:ascii="Calibri" w:eastAsia="Times New Roman" w:hAnsi="Calibri" w:cs="Times New Roman"/>
+                <w:color w:val="000000"/>
+              </w:rPr>
+              <w:t>It is assumed the system feature that requires a field to be entered to save a record will work properly</w:t>
+            </w:r>
+          </w:p>
+        </w:tc>
+      </w:tr>
+    </w:tbl>
     <w:p>
       <w:pPr>
         <w:spacing w:after="0" w:line="240" w:lineRule="auto"/>
       </w:pPr>
-      <w:r>
-        <w:t>Use Case Name</w:t>
-      </w:r>
-      <w:r>
-        <w:t>:</w:t>
-      </w:r>
-      <w:r>
-        <w:t xml:space="preserve"> Enter New Issue</w:t>
-      </w:r>
-    </w:p>
-    <w:p>
-      <w:pPr>
-        <w:spacing w:after="0" w:line="240" w:lineRule="auto"/>
-      </w:pPr>
-      <w:r>
-        <w:t>Number</w:t>
-      </w:r>
-      <w:r>
-        <w:t>:</w:t>
-      </w:r>
-      <w:r>
-        <w:t xml:space="preserve"> 001</w:t>
-      </w:r>
-    </w:p>
-    <w:p>
-      <w:pPr>
-        <w:spacing w:after="0" w:line="240" w:lineRule="auto"/>
-      </w:pPr>
-      <w:r>
-        <w:t>Version:</w:t>
-      </w:r>
-      <w:r>
-        <w:t xml:space="preserve"> 1.0</w:t>
-      </w:r>
-    </w:p>
-    <w:p>
-      <w:pPr>
-        <w:spacing w:after="0" w:line="240" w:lineRule="auto"/>
-      </w:pPr>
-      <w:r>
-        <w:t>Date Created:</w:t>
-      </w:r>
-      <w:r>
-        <w:t xml:space="preserve"> 10/12/2014</w:t>
-      </w:r>
-    </w:p>
-    <w:p>
-      <w:pPr>
-        <w:spacing w:after="0" w:line="240" w:lineRule="auto"/>
-      </w:pPr>
-      <w:r>
-        <w:t>Date Last Updated:</w:t>
-      </w:r>
-      <w:r>
-        <w:t xml:space="preserve"> 10/12/2014</w:t>
-      </w:r>
-    </w:p>
-    <w:p>
-      <w:pPr>
-        <w:spacing w:after="0" w:line="240" w:lineRule="auto"/>
-      </w:pPr>
-      <w:r>
-        <w:t>Initial Event</w:t>
-      </w:r>
-      <w:r>
-        <w:t>:</w:t>
-      </w:r>
-      <w:r>
-        <w:t xml:space="preserve"> Submitter </w:t>
-      </w:r>
-    </w:p>
-    <w:p>
-      <w:pPr>
-        <w:spacing w:after="0" w:line="240" w:lineRule="auto"/>
-      </w:pPr>
-      <w:r>
-        <w:t>Primary Actor(s)</w:t>
-      </w:r>
-      <w:r>
-        <w:t>:</w:t>
-      </w:r>
-    </w:p>
-    <w:p>
-      <w:pPr>
-        <w:spacing w:after="0" w:line="240" w:lineRule="auto"/>
-      </w:pPr>
-      <w:r>
-        <w:t>Secondary Actors(s):</w:t>
-      </w:r>
-    </w:p>
-    <w:p>
-      <w:pPr>
-        <w:spacing w:after="0" w:line="240" w:lineRule="auto"/>
-      </w:pPr>
-      <w:r>
-        <w:t>Brief Description:</w:t>
-      </w:r>
-    </w:p>
-    <w:p>
-      <w:pPr>
-        <w:spacing w:after="0" w:line="240" w:lineRule="auto"/>
-      </w:pPr>
-    </w:p>
-    <w:p>
-      <w:pPr>
-        <w:spacing w:after="0" w:line="240" w:lineRule="auto"/>
-      </w:pPr>
-      <w:r>
-        <w:t>Performance:</w:t>
-      </w:r>
-    </w:p>
-    <w:p>
-      <w:pPr>
-        <w:spacing w:after="0" w:line="240" w:lineRule="auto"/>
-      </w:pPr>
-      <w:r>
-        <w:t>Normal Flow of Events</w:t>
-      </w:r>
-      <w:r>
-        <w:t>:</w:t>
-      </w:r>
-    </w:p>
-    <w:p>
-      <w:pPr>
-        <w:spacing w:after="0" w:line="240" w:lineRule="auto"/>
-      </w:pPr>
-      <w:r>
-        <w:tab/>
-        <w:t>Pre-Conditions:</w:t>
-      </w:r>
-    </w:p>
-    <w:p>
-      <w:pPr>
-        <w:spacing w:after="0" w:line="240" w:lineRule="auto"/>
-      </w:pPr>
-      <w:r>
-        <w:tab/>
-        <w:t>Post-Conditions</w:t>
-      </w:r>
-      <w:r>
-        <w:t>:</w:t>
-      </w:r>
-    </w:p>
-    <w:p>
-      <w:pPr>
-        <w:spacing w:after="0" w:line="240" w:lineRule="auto"/>
-      </w:pPr>
-      <w:r>
-        <w:t>Alternative Flow of Events:</w:t>
-      </w:r>
-    </w:p>
-    <w:p>
-      <w:pPr>
-        <w:spacing w:after="0" w:line="240" w:lineRule="auto"/>
-      </w:pPr>
-      <w:r>
-        <w:tab/>
-        <w:t>Scenarios:</w:t>
-      </w:r>
-    </w:p>
-    <w:p>
-      <w:pPr>
-        <w:spacing w:after="0" w:line="240" w:lineRule="auto"/>
-      </w:pPr>
-      <w:r>
-        <w:t>Assumptions/Issues/Questions/Notes</w:t>
-      </w:r>
-      <w:r>
-        <w:t>:</w:t>
-      </w:r>
     </w:p>
     <w:p>
       <w:pPr>
@@ -12174,156 +15284,6 @@
         <w:spacing w:after="0" w:line="240" w:lineRule="auto"/>
       </w:pPr>
       <w:r>
-        <w:t>Primary Actor(s):</w:t>
-      </w:r>
-    </w:p>
-    <w:p>
-      <w:pPr>
-        <w:spacing w:after="0" w:line="240" w:lineRule="auto"/>
-      </w:pPr>
-      <w:r>
-        <w:t>Secondary Actors(s):</w:t>
-      </w:r>
-    </w:p>
-    <w:p>
-      <w:pPr>
-        <w:spacing w:after="0" w:line="240" w:lineRule="auto"/>
-      </w:pPr>
-      <w:r>
-        <w:t>Brief Description:</w:t>
-      </w:r>
-    </w:p>
-    <w:p>
-      <w:pPr>
-        <w:spacing w:after="0" w:line="240" w:lineRule="auto"/>
-      </w:pPr>
-    </w:p>
-    <w:p>
-      <w:pPr>
-        <w:spacing w:after="0" w:line="240" w:lineRule="auto"/>
-      </w:pPr>
-      <w:r>
-        <w:t>Performance:</w:t>
-      </w:r>
-    </w:p>
-    <w:p>
-      <w:pPr>
-        <w:spacing w:after="0" w:line="240" w:lineRule="auto"/>
-      </w:pPr>
-      <w:r>
-        <w:t>Normal Flow of Events:</w:t>
-      </w:r>
-    </w:p>
-    <w:p>
-      <w:pPr>
-        <w:spacing w:after="0" w:line="240" w:lineRule="auto"/>
-      </w:pPr>
-      <w:r>
-        <w:tab/>
-        <w:t>Pre-Conditions:</w:t>
-      </w:r>
-    </w:p>
-    <w:p>
-      <w:pPr>
-        <w:spacing w:after="0" w:line="240" w:lineRule="auto"/>
-      </w:pPr>
-      <w:r>
-        <w:tab/>
-        <w:t>Post-Conditions:</w:t>
-      </w:r>
-    </w:p>
-    <w:p>
-      <w:pPr>
-        <w:spacing w:after="0" w:line="240" w:lineRule="auto"/>
-      </w:pPr>
-      <w:r>
-        <w:t>Alternative Flow of Events:</w:t>
-      </w:r>
-    </w:p>
-    <w:p>
-      <w:pPr>
-        <w:spacing w:after="0" w:line="240" w:lineRule="auto"/>
-      </w:pPr>
-      <w:r>
-        <w:tab/>
-        <w:t>Scenarios:</w:t>
-      </w:r>
-    </w:p>
-    <w:p>
-      <w:pPr>
-        <w:spacing w:after="0" w:line="240" w:lineRule="auto"/>
-      </w:pPr>
-      <w:r>
-        <w:t>Assumptions/Issues/Questions/Notes:</w:t>
-      </w:r>
-    </w:p>
-    <w:p>
-      <w:pPr>
-        <w:spacing w:after="0" w:line="240" w:lineRule="auto"/>
-      </w:pPr>
-    </w:p>
-    <w:p>
-      <w:pPr>
-        <w:spacing w:after="0" w:line="240" w:lineRule="auto"/>
-      </w:pPr>
-      <w:r>
-        <w:t>Use Case Name:</w:t>
-      </w:r>
-    </w:p>
-    <w:p>
-      <w:pPr>
-        <w:spacing w:after="0" w:line="240" w:lineRule="auto"/>
-      </w:pPr>
-      <w:r>
-        <w:t>Number:</w:t>
-      </w:r>
-    </w:p>
-    <w:p>
-      <w:pPr>
-        <w:spacing w:after="0" w:line="240" w:lineRule="auto"/>
-      </w:pPr>
-      <w:r>
-        <w:t>Version:</w:t>
-      </w:r>
-    </w:p>
-    <w:p>
-      <w:pPr>
-        <w:spacing w:after="0" w:line="240" w:lineRule="auto"/>
-      </w:pPr>
-      <w:r>
-        <w:t>Date Created:</w:t>
-      </w:r>
-    </w:p>
-    <w:p>
-      <w:pPr>
-        <w:spacing w:after="0" w:line="240" w:lineRule="auto"/>
-      </w:pPr>
-      <w:r>
-        <w:t>Date Last Updated:</w:t>
-      </w:r>
-    </w:p>
-    <w:p>
-      <w:pPr>
-        <w:spacing w:after="0" w:line="240" w:lineRule="auto"/>
-      </w:pPr>
-      <w:r>
-        <w:t>Service Package:</w:t>
-      </w:r>
-    </w:p>
-    <w:p>
-      <w:pPr>
-        <w:spacing w:after="0" w:line="240" w:lineRule="auto"/>
-      </w:pPr>
-      <w:r>
-        <w:t>Initial Event:</w:t>
-      </w:r>
-    </w:p>
-    <w:p>
-      <w:pPr>
-        <w:spacing w:after="0" w:line="240" w:lineRule="auto"/>
-      </w:pPr>
-      <w:r>
-        <w:lastRenderedPageBreak/>
         <w:t>Primary Actor(s):</w:t>
       </w:r>
     </w:p>
@@ -12563,6 +15523,156 @@
     </w:p>
     <w:p>
       <w:pPr>
+        <w:spacing w:after="0" w:line="240" w:lineRule="auto"/>
+      </w:pPr>
+      <w:r>
+        <w:t>Use Case Name:</w:t>
+      </w:r>
+    </w:p>
+    <w:p>
+      <w:pPr>
+        <w:spacing w:after="0" w:line="240" w:lineRule="auto"/>
+      </w:pPr>
+      <w:r>
+        <w:lastRenderedPageBreak/>
+        <w:t>Number:</w:t>
+      </w:r>
+    </w:p>
+    <w:p>
+      <w:pPr>
+        <w:spacing w:after="0" w:line="240" w:lineRule="auto"/>
+      </w:pPr>
+      <w:r>
+        <w:t>Version:</w:t>
+      </w:r>
+    </w:p>
+    <w:p>
+      <w:pPr>
+        <w:spacing w:after="0" w:line="240" w:lineRule="auto"/>
+      </w:pPr>
+      <w:r>
+        <w:t>Date Created:</w:t>
+      </w:r>
+    </w:p>
+    <w:p>
+      <w:pPr>
+        <w:spacing w:after="0" w:line="240" w:lineRule="auto"/>
+      </w:pPr>
+      <w:r>
+        <w:t>Date Last Updated:</w:t>
+      </w:r>
+    </w:p>
+    <w:p>
+      <w:pPr>
+        <w:spacing w:after="0" w:line="240" w:lineRule="auto"/>
+      </w:pPr>
+      <w:r>
+        <w:t>Service Package:</w:t>
+      </w:r>
+    </w:p>
+    <w:p>
+      <w:pPr>
+        <w:spacing w:after="0" w:line="240" w:lineRule="auto"/>
+      </w:pPr>
+      <w:r>
+        <w:t>Initial Event:</w:t>
+      </w:r>
+    </w:p>
+    <w:p>
+      <w:pPr>
+        <w:spacing w:after="0" w:line="240" w:lineRule="auto"/>
+      </w:pPr>
+      <w:r>
+        <w:t>Primary Actor(s):</w:t>
+      </w:r>
+    </w:p>
+    <w:p>
+      <w:pPr>
+        <w:spacing w:after="0" w:line="240" w:lineRule="auto"/>
+      </w:pPr>
+      <w:r>
+        <w:t>Secondary Actors(s):</w:t>
+      </w:r>
+    </w:p>
+    <w:p>
+      <w:pPr>
+        <w:spacing w:after="0" w:line="240" w:lineRule="auto"/>
+      </w:pPr>
+      <w:r>
+        <w:t>Brief Description:</w:t>
+      </w:r>
+    </w:p>
+    <w:p>
+      <w:pPr>
+        <w:spacing w:after="0" w:line="240" w:lineRule="auto"/>
+      </w:pPr>
+    </w:p>
+    <w:p>
+      <w:pPr>
+        <w:spacing w:after="0" w:line="240" w:lineRule="auto"/>
+      </w:pPr>
+      <w:r>
+        <w:t>Performance:</w:t>
+      </w:r>
+    </w:p>
+    <w:p>
+      <w:pPr>
+        <w:spacing w:after="0" w:line="240" w:lineRule="auto"/>
+      </w:pPr>
+      <w:r>
+        <w:t>Normal Flow of Events:</w:t>
+      </w:r>
+    </w:p>
+    <w:p>
+      <w:pPr>
+        <w:spacing w:after="0" w:line="240" w:lineRule="auto"/>
+      </w:pPr>
+      <w:r>
+        <w:tab/>
+        <w:t>Pre-Conditions:</w:t>
+      </w:r>
+    </w:p>
+    <w:p>
+      <w:pPr>
+        <w:spacing w:after="0" w:line="240" w:lineRule="auto"/>
+      </w:pPr>
+      <w:r>
+        <w:tab/>
+        <w:t>Post-Conditions:</w:t>
+      </w:r>
+    </w:p>
+    <w:p>
+      <w:pPr>
+        <w:spacing w:after="0" w:line="240" w:lineRule="auto"/>
+      </w:pPr>
+      <w:r>
+        <w:t>Alternative Flow of Events:</w:t>
+      </w:r>
+    </w:p>
+    <w:p>
+      <w:pPr>
+        <w:spacing w:after="0" w:line="240" w:lineRule="auto"/>
+      </w:pPr>
+      <w:r>
+        <w:tab/>
+        <w:t>Scenarios:</w:t>
+      </w:r>
+    </w:p>
+    <w:p>
+      <w:pPr>
+        <w:spacing w:after="0" w:line="240" w:lineRule="auto"/>
+      </w:pPr>
+      <w:r>
+        <w:t>Assumptions/Issues/Questions/Notes:</w:t>
+      </w:r>
+    </w:p>
+    <w:p>
+      <w:pPr>
+        <w:spacing w:after="0" w:line="240" w:lineRule="auto"/>
+      </w:pPr>
+    </w:p>
+    <w:p>
+      <w:pPr>
         <w:pStyle w:val="Heading2"/>
         <w:spacing w:after="0"/>
       </w:pPr>
@@ -13317,11 +16427,7 @@
           </w:p>
           <w:p>
             <w:r>
-              <w:t xml:space="preserve">Development, Tech Support, </w:t>
-            </w:r>
-            <w:r>
-              <w:lastRenderedPageBreak/>
-              <w:t>Marketing, Human Resources</w:t>
+              <w:t>Development, Tech Support, Marketing, Human Resources</w:t>
             </w:r>
           </w:p>
         </w:tc>
@@ -13336,7 +16442,6 @@
               <w:jc w:val="center"/>
             </w:pPr>
             <w:r>
-              <w:lastRenderedPageBreak/>
               <w:t>9</w:t>
             </w:r>
           </w:p>
@@ -14092,6 +17197,7 @@
               <w:jc w:val="center"/>
             </w:pPr>
             <w:r>
+              <w:lastRenderedPageBreak/>
               <w:t>20</w:t>
             </w:r>
           </w:p>
@@ -14628,7 +17734,6 @@
   <w:style w:type="character" w:default="1" w:styleId="DefaultParagraphFont">
     <w:name w:val="Default Paragraph Font"/>
     <w:uiPriority w:val="1"/>
-    <w:semiHidden/>
     <w:unhideWhenUsed/>
   </w:style>
   <w:style w:type="table" w:default="1" w:styleId="TableNormal">
@@ -15154,7 +18259,7 @@
 </file>
 
 <file path=customXml/itemProps2.xml><?xml version="1.0" encoding="utf-8"?>
-<ds:datastoreItem xmlns:ds="http://schemas.openxmlformats.org/officeDocument/2006/customXml" ds:itemID="{B9E0892E-0949-4DF9-83E3-CE045DB95627}">
+<ds:datastoreItem xmlns:ds="http://schemas.openxmlformats.org/officeDocument/2006/customXml" ds:itemID="{A68249F7-92C3-4DE1-9E36-DCD7C5664AE2}">
   <ds:schemaRefs>
     <ds:schemaRef ds:uri="http://schemas.openxmlformats.org/officeDocument/2006/bibliography"/>
   </ds:schemaRefs>

</xml_diff>